<commit_message>
links fixed, section 3 added
</commit_message>
<xml_diff>
--- a/documentation/CSE360_Team20_design_document.docx
+++ b/documentation/CSE360_Team20_design_document.docx
@@ -1,6 +1,6 @@
 
 <file path=word/document.xml><?xml version="1.0" encoding="utf-8"?>
-<w:document xmlns:wpc="http://schemas.microsoft.com/office/word/2010/wordprocessingCanvas" xmlns:mc="http://schemas.openxmlformats.org/markup-compatibility/2006" xmlns:o="urn:schemas-microsoft-com:office:office" xmlns:r="http://schemas.openxmlformats.org/officeDocument/2006/relationships" xmlns:m="http://schemas.openxmlformats.org/officeDocument/2006/math" xmlns:v="urn:schemas-microsoft-com:vml" xmlns:wp14="http://schemas.microsoft.com/office/word/2010/wordprocessingDrawing" xmlns:wp="http://schemas.openxmlformats.org/drawingml/2006/wordprocessingDrawing" xmlns:w10="urn:schemas-microsoft-com:office:word" xmlns:w="http://schemas.openxmlformats.org/wordprocessingml/2006/main" xmlns:w14="http://schemas.microsoft.com/office/word/2010/wordml" xmlns:w15="http://schemas.microsoft.com/office/word/2012/wordml" xmlns:wpg="http://schemas.microsoft.com/office/word/2010/wordprocessingGroup" xmlns:wpi="http://schemas.microsoft.com/office/word/2010/wordprocessingInk" xmlns:wne="http://schemas.microsoft.com/office/word/2006/wordml" xmlns:wps="http://schemas.microsoft.com/office/word/2010/wordprocessingShape" mc:Ignorable="w14 w15 wp14">
+<w:document xmlns:wpc="http://schemas.microsoft.com/office/word/2010/wordprocessingCanvas" xmlns:cx="http://schemas.microsoft.com/office/drawing/2014/chartex" xmlns:cx1="http://schemas.microsoft.com/office/drawing/2015/9/8/chartex" xmlns:mc="http://schemas.openxmlformats.org/markup-compatibility/2006" xmlns:o="urn:schemas-microsoft-com:office:office" xmlns:r="http://schemas.openxmlformats.org/officeDocument/2006/relationships" xmlns:m="http://schemas.openxmlformats.org/officeDocument/2006/math" xmlns:v="urn:schemas-microsoft-com:vml" xmlns:wp14="http://schemas.microsoft.com/office/word/2010/wordprocessingDrawing" xmlns:wp="http://schemas.openxmlformats.org/drawingml/2006/wordprocessingDrawing" xmlns:w10="urn:schemas-microsoft-com:office:word" xmlns:w="http://schemas.openxmlformats.org/wordprocessingml/2006/main" xmlns:w14="http://schemas.microsoft.com/office/word/2010/wordml" xmlns:w15="http://schemas.microsoft.com/office/word/2012/wordml" xmlns:w16se="http://schemas.microsoft.com/office/word/2015/wordml/symex" xmlns:wpg="http://schemas.microsoft.com/office/word/2010/wordprocessingGroup" xmlns:wpi="http://schemas.microsoft.com/office/word/2010/wordprocessingInk" xmlns:wne="http://schemas.microsoft.com/office/word/2006/wordml" xmlns:wps="http://schemas.microsoft.com/office/word/2010/wordprocessingShape" mc:Ignorable="w14 w15 w16se wp14">
   <w:body>
     <w:p>
       <w:pPr>
@@ -112,7 +112,6 @@
           <w:noProof/>
           <w:sz w:val="24"/>
           <w:szCs w:val="24"/>
-          <w:lang w:bidi="ar-SA"/>
         </w:rPr>
         <w:drawing>
           <wp:inline distT="0" distB="0" distL="0" distR="0">
@@ -413,17 +412,8 @@
           <w:sz w:val="24"/>
           <w:szCs w:val="24"/>
         </w:rPr>
-        <w:t xml:space="preserve">Debra </w:t>
-      </w:r>
-      <w:proofErr w:type="spellStart"/>
-      <w:r>
-        <w:rPr>
-          <w:sz w:val="24"/>
-          <w:szCs w:val="24"/>
-        </w:rPr>
-        <w:t>Callis</w:t>
-      </w:r>
-      <w:proofErr w:type="spellEnd"/>
+        <w:t>Debra Callis</w:t>
+      </w:r>
     </w:p>
     <w:p>
       <w:pPr>
@@ -489,19 +479,9 @@
                   <w:sz w:val="24"/>
                   <w:szCs w:val="24"/>
                 </w:rPr>
-                <w:t>Game</w:t>
+                <w:t>Game Description</w:t>
               </w:r>
             </w:hyperlink>
-            <w:r>
-              <w:rPr>
-                <w:rStyle w:val="Hyperlink"/>
-                <w:b/>
-                <w:bCs/>
-                <w:sz w:val="24"/>
-                <w:szCs w:val="24"/>
-              </w:rPr>
-              <w:t xml:space="preserve"> Description</w:t>
-            </w:r>
             <w:r>
               <w:rPr>
                 <w:b/>
@@ -580,7 +560,7 @@
                 <w:sz w:val="24"/>
                 <w:szCs w:val="24"/>
               </w:rPr>
-              <w:t>4</w:t>
+              <w:t>3</w:t>
             </w:r>
           </w:p>
         </w:tc>
@@ -618,18 +598,17 @@
                   <w:sz w:val="24"/>
                   <w:szCs w:val="24"/>
                 </w:rPr>
-                <w:t>Game</w:t>
+                <w:t>Game Rules</w:t>
               </w:r>
             </w:hyperlink>
             <w:r>
               <w:rPr>
-                <w:rStyle w:val="Hyperlink"/>
                 <w:b/>
                 <w:bCs/>
                 <w:sz w:val="24"/>
                 <w:szCs w:val="24"/>
               </w:rPr>
-              <w:t xml:space="preserve"> Rules</w:t>
+              <w:t>…………………………………</w:t>
             </w:r>
             <w:r>
               <w:rPr>
@@ -638,7 +617,16 @@
                 <w:sz w:val="24"/>
                 <w:szCs w:val="24"/>
               </w:rPr>
-              <w:t>…………………………………………………………………</w:t>
+              <w:t>……………………….</w:t>
+            </w:r>
+            <w:r>
+              <w:rPr>
+                <w:b/>
+                <w:bCs/>
+                <w:sz w:val="24"/>
+                <w:szCs w:val="24"/>
+              </w:rPr>
+              <w:t>………………………………</w:t>
             </w:r>
           </w:p>
         </w:tc>
@@ -664,7 +652,7 @@
                 <w:sz w:val="24"/>
                 <w:szCs w:val="24"/>
               </w:rPr>
-              <w:t>6</w:t>
+              <w:t>3</w:t>
             </w:r>
           </w:p>
         </w:tc>
@@ -687,6 +675,7 @@
               <w:bidi w:val="0"/>
               <w:jc w:val="both"/>
               <w:rPr>
+                <w:rStyle w:val="Hyperlink"/>
                 <w:b/>
                 <w:bCs/>
                 <w:sz w:val="24"/>
@@ -702,7 +691,7 @@
                   <w:sz w:val="24"/>
                   <w:szCs w:val="24"/>
                 </w:rPr>
-                <w:t>User</w:t>
+                <w:t>Development Technology</w:t>
               </w:r>
             </w:hyperlink>
             <w:r>
@@ -713,7 +702,7 @@
                 <w:sz w:val="24"/>
                 <w:szCs w:val="24"/>
               </w:rPr>
-              <w:t xml:space="preserve"> Stories</w:t>
+              <w:t xml:space="preserve"> </w:t>
             </w:r>
             <w:r>
               <w:rPr>
@@ -722,7 +711,16 @@
                 <w:sz w:val="24"/>
                 <w:szCs w:val="24"/>
               </w:rPr>
-              <w:t>……………………………………………</w:t>
+              <w:t>……………………………………….…………………………</w:t>
+            </w:r>
+            <w:r>
+              <w:rPr>
+                <w:b/>
+                <w:bCs/>
+                <w:sz w:val="24"/>
+                <w:szCs w:val="24"/>
+              </w:rPr>
+              <w:t>.</w:t>
             </w:r>
           </w:p>
         </w:tc>
@@ -748,7 +746,7 @@
                 <w:sz w:val="24"/>
                 <w:szCs w:val="24"/>
               </w:rPr>
-              <w:t>8</w:t>
+              <w:t>3</w:t>
             </w:r>
           </w:p>
         </w:tc>
@@ -786,18 +784,17 @@
                   <w:sz w:val="24"/>
                   <w:szCs w:val="24"/>
                 </w:rPr>
-                <w:t>Use</w:t>
+                <w:t>User Stories</w:t>
               </w:r>
             </w:hyperlink>
             <w:r>
               <w:rPr>
-                <w:rStyle w:val="Hyperlink"/>
                 <w:b/>
                 <w:bCs/>
                 <w:sz w:val="24"/>
                 <w:szCs w:val="24"/>
               </w:rPr>
-              <w:t xml:space="preserve"> Case Diagram</w:t>
+              <w:t>………………………………</w:t>
             </w:r>
             <w:r>
               <w:rPr>
@@ -806,7 +803,16 @@
                 <w:sz w:val="24"/>
                 <w:szCs w:val="24"/>
               </w:rPr>
-              <w:t>……………………………………………………………………………….</w:t>
+              <w:t>………………………..………………….</w:t>
+            </w:r>
+            <w:r>
+              <w:rPr>
+                <w:b/>
+                <w:bCs/>
+                <w:sz w:val="24"/>
+                <w:szCs w:val="24"/>
+              </w:rPr>
+              <w:t>……………</w:t>
             </w:r>
           </w:p>
         </w:tc>
@@ -832,7 +838,7 @@
                 <w:sz w:val="24"/>
                 <w:szCs w:val="24"/>
               </w:rPr>
-              <w:t>8</w:t>
+              <w:t>4</w:t>
             </w:r>
           </w:p>
         </w:tc>
@@ -870,19 +876,9 @@
                   <w:sz w:val="24"/>
                   <w:szCs w:val="24"/>
                 </w:rPr>
-                <w:t>Sequence</w:t>
+                <w:t>Use Case Diagram</w:t>
               </w:r>
             </w:hyperlink>
-            <w:r>
-              <w:rPr>
-                <w:rStyle w:val="Hyperlink"/>
-                <w:b/>
-                <w:bCs/>
-                <w:sz w:val="24"/>
-                <w:szCs w:val="24"/>
-              </w:rPr>
-              <w:t xml:space="preserve"> Diagram</w:t>
-            </w:r>
             <w:r>
               <w:rPr>
                 <w:b/>
@@ -890,25 +886,7 @@
                 <w:sz w:val="24"/>
                 <w:szCs w:val="24"/>
               </w:rPr>
-              <w:t>…………………</w:t>
-            </w:r>
-            <w:r>
-              <w:rPr>
-                <w:b/>
-                <w:bCs/>
-                <w:sz w:val="24"/>
-                <w:szCs w:val="24"/>
-              </w:rPr>
-              <w:t>..</w:t>
-            </w:r>
-            <w:r>
-              <w:rPr>
-                <w:b/>
-                <w:bCs/>
-                <w:sz w:val="24"/>
-                <w:szCs w:val="24"/>
-              </w:rPr>
-              <w:t>………………………………………………….</w:t>
+              <w:t>……………………………………………………………………………….</w:t>
             </w:r>
           </w:p>
         </w:tc>
@@ -934,14 +912,14 @@
                 <w:sz w:val="24"/>
                 <w:szCs w:val="24"/>
               </w:rPr>
-              <w:t>8</w:t>
+              <w:t>5</w:t>
             </w:r>
           </w:p>
         </w:tc>
       </w:tr>
       <w:tr>
         <w:trPr>
-          <w:trHeight w:val="533"/>
+          <w:trHeight w:val="512"/>
         </w:trPr>
         <w:tc>
           <w:tcPr>
@@ -972,19 +950,120 @@
                   <w:sz w:val="24"/>
                   <w:szCs w:val="24"/>
                 </w:rPr>
-                <w:t>UML</w:t>
+                <w:t>Flow</w:t>
+              </w:r>
+              <w:r>
+                <w:rPr>
+                  <w:rStyle w:val="Hyperlink"/>
+                  <w:b/>
+                  <w:bCs/>
+                  <w:sz w:val="24"/>
+                  <w:szCs w:val="24"/>
+                </w:rPr>
+                <w:t xml:space="preserve"> Diagram</w:t>
               </w:r>
             </w:hyperlink>
             <w:r>
               <w:rPr>
-                <w:rStyle w:val="Hyperlink"/>
                 <w:b/>
                 <w:bCs/>
                 <w:sz w:val="24"/>
                 <w:szCs w:val="24"/>
               </w:rPr>
-              <w:t xml:space="preserve"> Class Diagram</w:t>
+              <w:t>…………………</w:t>
             </w:r>
+            <w:r>
+              <w:rPr>
+                <w:b/>
+                <w:bCs/>
+                <w:sz w:val="24"/>
+                <w:szCs w:val="24"/>
+              </w:rPr>
+              <w:t>..</w:t>
+            </w:r>
+            <w:r>
+              <w:rPr>
+                <w:b/>
+                <w:bCs/>
+                <w:sz w:val="24"/>
+                <w:szCs w:val="24"/>
+              </w:rPr>
+              <w:t>…………………………………………………</w:t>
+            </w:r>
+            <w:r>
+              <w:rPr>
+                <w:b/>
+                <w:bCs/>
+                <w:sz w:val="24"/>
+                <w:szCs w:val="24"/>
+              </w:rPr>
+              <w:t>……………..</w:t>
+            </w:r>
+          </w:p>
+        </w:tc>
+        <w:tc>
+          <w:tcPr>
+            <w:tcW w:w="461" w:type="dxa"/>
+          </w:tcPr>
+          <w:p>
+            <w:pPr>
+              <w:bidi w:val="0"/>
+              <w:jc w:val="center"/>
+              <w:rPr>
+                <w:b/>
+                <w:bCs/>
+                <w:sz w:val="24"/>
+                <w:szCs w:val="24"/>
+              </w:rPr>
+            </w:pPr>
+            <w:r>
+              <w:rPr>
+                <w:b/>
+                <w:bCs/>
+                <w:sz w:val="24"/>
+                <w:szCs w:val="24"/>
+              </w:rPr>
+              <w:t>6</w:t>
+            </w:r>
+          </w:p>
+        </w:tc>
+      </w:tr>
+      <w:tr>
+        <w:trPr>
+          <w:trHeight w:val="533"/>
+        </w:trPr>
+        <w:tc>
+          <w:tcPr>
+            <w:tcW w:w="8102" w:type="dxa"/>
+          </w:tcPr>
+          <w:p>
+            <w:pPr>
+              <w:pStyle w:val="ListParagraph"/>
+              <w:numPr>
+                <w:ilvl w:val="0"/>
+                <w:numId w:val="10"/>
+              </w:numPr>
+              <w:bidi w:val="0"/>
+              <w:jc w:val="both"/>
+              <w:rPr>
+                <w:b/>
+                <w:bCs/>
+                <w:sz w:val="24"/>
+                <w:szCs w:val="24"/>
+              </w:rPr>
+            </w:pPr>
+            <w:hyperlink w:anchor="sec7" w:history="1">
+              <w:r>
+                <w:rPr>
+                  <w:rStyle w:val="Hyperlink"/>
+                  <w:b/>
+                  <w:bCs/>
+                  <w:sz w:val="24"/>
+                  <w:szCs w:val="24"/>
+                </w:rPr>
+                <w:t>UML Class Diagram</w:t>
+              </w:r>
+            </w:hyperlink>
             <w:r>
               <w:rPr>
                 <w:b/>
@@ -1045,118 +1124,7 @@
                 <w:sz w:val="24"/>
                 <w:szCs w:val="24"/>
               </w:rPr>
-              <w:t>9</w:t>
-            </w:r>
-          </w:p>
-        </w:tc>
-      </w:tr>
-      <w:tr>
-        <w:trPr>
-          <w:trHeight w:val="512"/>
-        </w:trPr>
-        <w:tc>
-          <w:tcPr>
-            <w:tcW w:w="8102" w:type="dxa"/>
-          </w:tcPr>
-          <w:p>
-            <w:pPr>
-              <w:pStyle w:val="ListParagraph"/>
-              <w:numPr>
-                <w:ilvl w:val="0"/>
-                <w:numId w:val="10"/>
-              </w:numPr>
-              <w:bidi w:val="0"/>
-              <w:jc w:val="both"/>
-              <w:rPr>
-                <w:b/>
-                <w:bCs/>
-                <w:sz w:val="24"/>
-                <w:szCs w:val="24"/>
-              </w:rPr>
-            </w:pPr>
-            <w:hyperlink w:anchor="sec7" w:history="1">
-              <w:r>
-                <w:rPr>
-                  <w:rStyle w:val="Hyperlink"/>
-                  <w:b/>
-                  <w:bCs/>
-                  <w:sz w:val="24"/>
-                  <w:szCs w:val="24"/>
-                </w:rPr>
-                <w:t>Project</w:t>
-              </w:r>
-            </w:hyperlink>
-            <w:r>
-              <w:rPr>
-                <w:rStyle w:val="Hyperlink"/>
-                <w:b/>
-                <w:bCs/>
-                <w:sz w:val="24"/>
-                <w:szCs w:val="24"/>
-              </w:rPr>
-              <w:t xml:space="preserve"> Timeline</w:t>
-            </w:r>
-            <w:r>
-              <w:rPr>
-                <w:b/>
-                <w:bCs/>
-                <w:sz w:val="24"/>
-                <w:szCs w:val="24"/>
-              </w:rPr>
-              <w:t xml:space="preserve"> …</w:t>
-            </w:r>
-            <w:r>
-              <w:rPr>
-                <w:b/>
-                <w:bCs/>
-                <w:sz w:val="24"/>
-                <w:szCs w:val="24"/>
-              </w:rPr>
-              <w:t>…….</w:t>
-            </w:r>
-            <w:r>
-              <w:rPr>
-                <w:b/>
-                <w:bCs/>
-                <w:sz w:val="24"/>
-                <w:szCs w:val="24"/>
-              </w:rPr>
-              <w:t>………………………………………………</w:t>
-            </w:r>
-            <w:r>
-              <w:rPr>
-                <w:b/>
-                <w:bCs/>
-                <w:sz w:val="24"/>
-                <w:szCs w:val="24"/>
-              </w:rPr>
-              <w:t>………………………</w:t>
-            </w:r>
-          </w:p>
-        </w:tc>
-        <w:tc>
-          <w:tcPr>
-            <w:tcW w:w="461" w:type="dxa"/>
-          </w:tcPr>
-          <w:p>
-            <w:pPr>
-              <w:bidi w:val="0"/>
-              <w:jc w:val="center"/>
-              <w:rPr>
-                <w:b/>
-                <w:bCs/>
-                <w:sz w:val="24"/>
-                <w:szCs w:val="24"/>
-              </w:rPr>
-            </w:pPr>
-            <w:r>
-              <w:rPr>
-                <w:b/>
-                <w:bCs/>
-                <w:sz w:val="24"/>
-                <w:szCs w:val="24"/>
-              </w:rPr>
-              <w:t>10</w:t>
+              <w:t>7</w:t>
             </w:r>
           </w:p>
         </w:tc>
@@ -1194,18 +1162,17 @@
                   <w:sz w:val="24"/>
                   <w:szCs w:val="24"/>
                 </w:rPr>
-                <w:t>GUI</w:t>
+                <w:t>Project Timeline</w:t>
               </w:r>
             </w:hyperlink>
             <w:r>
               <w:rPr>
-                <w:rStyle w:val="Hyperlink"/>
                 <w:b/>
                 <w:bCs/>
                 <w:sz w:val="24"/>
                 <w:szCs w:val="24"/>
               </w:rPr>
-              <w:t xml:space="preserve"> Mock-ups</w:t>
+              <w:t xml:space="preserve"> …</w:t>
             </w:r>
             <w:r>
               <w:rPr>
@@ -1214,7 +1181,25 @@
                 <w:sz w:val="24"/>
                 <w:szCs w:val="24"/>
               </w:rPr>
-              <w:t>…</w:t>
+              <w:t>…….</w:t>
+            </w:r>
+            <w:r>
+              <w:rPr>
+                <w:b/>
+                <w:bCs/>
+                <w:sz w:val="24"/>
+                <w:szCs w:val="24"/>
+              </w:rPr>
+              <w:t>………………………………………………</w:t>
+            </w:r>
+            <w:r>
+              <w:rPr>
+                <w:b/>
+                <w:bCs/>
+                <w:sz w:val="24"/>
+                <w:szCs w:val="24"/>
+              </w:rPr>
+              <w:t>………………………</w:t>
             </w:r>
             <w:r>
               <w:rPr>
@@ -1224,15 +1209,6 @@
                 <w:szCs w:val="24"/>
               </w:rPr>
               <w:t>.</w:t>
-            </w:r>
-            <w:r>
-              <w:rPr>
-                <w:b/>
-                <w:bCs/>
-                <w:sz w:val="24"/>
-                <w:szCs w:val="24"/>
-              </w:rPr>
-              <w:t>…………………………………………………………………………….</w:t>
             </w:r>
           </w:p>
         </w:tc>
@@ -1258,7 +1234,7 @@
                 <w:sz w:val="24"/>
                 <w:szCs w:val="24"/>
               </w:rPr>
-              <w:t>13</w:t>
+              <w:t>8</w:t>
             </w:r>
           </w:p>
         </w:tc>
@@ -1296,8 +1272,108 @@
                   <w:sz w:val="24"/>
                   <w:szCs w:val="24"/>
                 </w:rPr>
-                <w:t>P</w:t>
+                <w:t>GUI Mock-ups</w:t>
               </w:r>
+            </w:hyperlink>
+            <w:r>
+              <w:rPr>
+                <w:b/>
+                <w:bCs/>
+                <w:sz w:val="24"/>
+                <w:szCs w:val="24"/>
+              </w:rPr>
+              <w:t>…</w:t>
+            </w:r>
+            <w:r>
+              <w:rPr>
+                <w:b/>
+                <w:bCs/>
+                <w:sz w:val="24"/>
+                <w:szCs w:val="24"/>
+              </w:rPr>
+              <w:t>.</w:t>
+            </w:r>
+            <w:r>
+              <w:rPr>
+                <w:b/>
+                <w:bCs/>
+                <w:sz w:val="24"/>
+                <w:szCs w:val="24"/>
+              </w:rPr>
+              <w:t>……………………………………………………………………………</w:t>
+            </w:r>
+            <w:r>
+              <w:rPr>
+                <w:b/>
+                <w:bCs/>
+                <w:sz w:val="24"/>
+                <w:szCs w:val="24"/>
+              </w:rPr>
+              <w:t>….</w:t>
+            </w:r>
+            <w:r>
+              <w:rPr>
+                <w:b/>
+                <w:bCs/>
+                <w:sz w:val="24"/>
+                <w:szCs w:val="24"/>
+              </w:rPr>
+              <w:t>.</w:t>
+            </w:r>
+          </w:p>
+        </w:tc>
+        <w:tc>
+          <w:tcPr>
+            <w:tcW w:w="461" w:type="dxa"/>
+          </w:tcPr>
+          <w:p>
+            <w:pPr>
+              <w:bidi w:val="0"/>
+              <w:jc w:val="center"/>
+              <w:rPr>
+                <w:b/>
+                <w:bCs/>
+                <w:sz w:val="24"/>
+                <w:szCs w:val="24"/>
+              </w:rPr>
+            </w:pPr>
+            <w:r>
+              <w:rPr>
+                <w:b/>
+                <w:bCs/>
+                <w:sz w:val="24"/>
+                <w:szCs w:val="24"/>
+              </w:rPr>
+              <w:t>9</w:t>
+            </w:r>
+          </w:p>
+        </w:tc>
+      </w:tr>
+      <w:tr>
+        <w:trPr>
+          <w:trHeight w:val="512"/>
+        </w:trPr>
+        <w:tc>
+          <w:tcPr>
+            <w:tcW w:w="8102" w:type="dxa"/>
+          </w:tcPr>
+          <w:p>
+            <w:pPr>
+              <w:pStyle w:val="ListParagraph"/>
+              <w:numPr>
+                <w:ilvl w:val="0"/>
+                <w:numId w:val="10"/>
+              </w:numPr>
+              <w:bidi w:val="0"/>
+              <w:jc w:val="both"/>
+              <w:rPr>
+                <w:b/>
+                <w:bCs/>
+                <w:sz w:val="24"/>
+                <w:szCs w:val="24"/>
+              </w:rPr>
+            </w:pPr>
+            <w:hyperlink w:anchor="sec10" w:history="1">
               <w:r>
                 <w:rPr>
                   <w:rStyle w:val="Hyperlink"/>
@@ -1306,19 +1382,9 @@
                   <w:sz w:val="24"/>
                   <w:szCs w:val="24"/>
                 </w:rPr>
-                <w:t>roject</w:t>
+                <w:t>Project Backlog</w:t>
               </w:r>
             </w:hyperlink>
-            <w:r>
-              <w:rPr>
-                <w:rStyle w:val="Hyperlink"/>
-                <w:b/>
-                <w:bCs/>
-                <w:sz w:val="24"/>
-                <w:szCs w:val="24"/>
-              </w:rPr>
-              <w:t xml:space="preserve"> Backlog</w:t>
-            </w:r>
             <w:r>
               <w:rPr>
                 <w:b/>
@@ -1370,16 +1436,7 @@
                 <w:sz w:val="24"/>
                 <w:szCs w:val="24"/>
               </w:rPr>
-              <w:t>1</w:t>
-            </w:r>
-            <w:r>
-              <w:rPr>
-                <w:b/>
-                <w:bCs/>
-                <w:sz w:val="24"/>
-                <w:szCs w:val="24"/>
-              </w:rPr>
-              <w:t>4</w:t>
+              <w:t>10</w:t>
             </w:r>
           </w:p>
         </w:tc>
@@ -1409,15 +1466,28 @@
                 <w:szCs w:val="24"/>
               </w:rPr>
             </w:pPr>
+            <w:hyperlink w:anchor="sec11" w:history="1">
+              <w:r>
+                <w:rPr>
+                  <w:rStyle w:val="Hyperlink"/>
+                  <w:b/>
+                  <w:bCs/>
+                  <w:sz w:val="24"/>
+                  <w:szCs w:val="24"/>
+                </w:rPr>
+                <w:t>Project testing</w:t>
+              </w:r>
+            </w:hyperlink>
+            <w:bookmarkStart w:id="0" w:name="_GoBack"/>
+            <w:bookmarkEnd w:id="0"/>
             <w:r>
               <w:rPr>
-                <w:rStyle w:val="Hyperlink"/>
                 <w:b/>
                 <w:bCs/>
                 <w:sz w:val="24"/>
                 <w:szCs w:val="24"/>
               </w:rPr>
-              <w:t>Project testing</w:t>
+              <w:t>…..………………………………………………………………………</w:t>
             </w:r>
             <w:r>
               <w:rPr>
@@ -1426,7 +1496,16 @@
                 <w:sz w:val="24"/>
                 <w:szCs w:val="24"/>
               </w:rPr>
-              <w:t>…..……………………………………………………………………………</w:t>
+              <w:t>…..</w:t>
+            </w:r>
+            <w:r>
+              <w:rPr>
+                <w:b/>
+                <w:bCs/>
+                <w:sz w:val="24"/>
+                <w:szCs w:val="24"/>
+              </w:rPr>
+              <w:t>……</w:t>
             </w:r>
           </w:p>
         </w:tc>
@@ -1445,6 +1524,15 @@
                 <w:szCs w:val="24"/>
               </w:rPr>
             </w:pPr>
+            <w:r>
+              <w:rPr>
+                <w:b/>
+                <w:bCs/>
+                <w:sz w:val="24"/>
+                <w:szCs w:val="24"/>
+              </w:rPr>
+              <w:t>11</w:t>
+            </w:r>
           </w:p>
         </w:tc>
       </w:tr>
@@ -1519,8 +1607,8 @@
           <w:szCs w:val="24"/>
         </w:rPr>
       </w:pPr>
-      <w:bookmarkStart w:id="0" w:name="sec1"/>
-      <w:bookmarkEnd w:id="0"/>
+      <w:bookmarkStart w:id="1" w:name="sec1"/>
+      <w:bookmarkEnd w:id="1"/>
       <w:r>
         <w:rPr>
           <w:b/>
@@ -1608,6 +1696,8 @@
           <w:szCs w:val="24"/>
         </w:rPr>
       </w:pPr>
+      <w:bookmarkStart w:id="2" w:name="sec2"/>
+      <w:bookmarkEnd w:id="2"/>
       <w:r>
         <w:rPr>
           <w:b/>
@@ -1740,22 +1830,17 @@
     </w:p>
     <w:p>
       <w:pPr>
+        <w:pStyle w:val="ListParagraph"/>
         <w:bidi w:val="0"/>
-        <w:rPr>
-          <w:bCs/>
-          <w:sz w:val="20"/>
-          <w:szCs w:val="20"/>
-        </w:rPr>
-      </w:pPr>
-      <w:r>
-        <w:rPr>
-          <w:b/>
-          <w:bCs/>
-          <w:sz w:val="24"/>
-          <w:szCs w:val="24"/>
-        </w:rPr>
-        <w:br w:type="page"/>
-      </w:r>
+        <w:spacing w:before="120" w:after="120" w:line="480" w:lineRule="auto"/>
+        <w:ind w:left="1440"/>
+        <w:rPr>
+          <w:b/>
+          <w:bCs/>
+          <w:sz w:val="24"/>
+          <w:szCs w:val="24"/>
+        </w:rPr>
+      </w:pPr>
     </w:p>
     <w:p>
       <w:pPr>
@@ -1768,1567 +1853,104 @@
         <w:spacing w:before="120" w:after="120" w:line="480" w:lineRule="auto"/>
         <w:ind w:left="360"/>
         <w:rPr>
-          <w:bCs/>
-          <w:sz w:val="20"/>
-          <w:szCs w:val="20"/>
-        </w:rPr>
-      </w:pPr>
-      <w:r>
-        <w:rPr>
-          <w:bCs/>
-          <w:sz w:val="20"/>
-          <w:szCs w:val="20"/>
-        </w:rPr>
-        <w:lastRenderedPageBreak/>
-        <w:t>User Stories</w:t>
+          <w:b/>
+          <w:bCs/>
+          <w:sz w:val="24"/>
+          <w:szCs w:val="24"/>
+        </w:rPr>
+      </w:pPr>
+      <w:bookmarkStart w:id="3" w:name="sec3"/>
+      <w:bookmarkEnd w:id="3"/>
+      <w:r>
+        <w:rPr>
+          <w:b/>
+          <w:bCs/>
+          <w:sz w:val="24"/>
+          <w:szCs w:val="24"/>
+        </w:rPr>
+        <w:t>Development Technology</w:t>
       </w:r>
     </w:p>
     <w:p>
       <w:pPr>
         <w:pStyle w:val="ListParagraph"/>
+        <w:numPr>
+          <w:ilvl w:val="1"/>
+          <w:numId w:val="2"/>
+        </w:numPr>
         <w:bidi w:val="0"/>
         <w:spacing w:before="120" w:after="120" w:line="480" w:lineRule="auto"/>
-        <w:ind w:left="360"/>
-        <w:rPr>
-          <w:bCs/>
-          <w:sz w:val="20"/>
-          <w:szCs w:val="20"/>
-        </w:rPr>
-      </w:pPr>
-      <w:r>
-        <w:rPr>
-          <w:bCs/>
-          <w:sz w:val="20"/>
-          <w:szCs w:val="20"/>
-        </w:rPr>
-        <w:t>•</w:t>
-      </w:r>
-      <w:r>
-        <w:rPr>
-          <w:bCs/>
-          <w:sz w:val="20"/>
-          <w:szCs w:val="20"/>
-        </w:rPr>
-        <w:tab/>
-      </w:r>
-      <w:r>
-        <w:rPr>
-          <w:b/>
-          <w:bCs/>
-          <w:sz w:val="20"/>
-          <w:szCs w:val="20"/>
-        </w:rPr>
-        <w:t>As a</w:t>
-      </w:r>
-      <w:r>
-        <w:rPr>
-          <w:bCs/>
-          <w:sz w:val="20"/>
-          <w:szCs w:val="20"/>
-        </w:rPr>
-        <w:t xml:space="preserve"> Player, </w:t>
-      </w:r>
-      <w:r>
-        <w:rPr>
-          <w:b/>
-          <w:bCs/>
-          <w:sz w:val="20"/>
-          <w:szCs w:val="20"/>
-        </w:rPr>
-        <w:t>I want</w:t>
-      </w:r>
-      <w:r>
-        <w:rPr>
-          <w:bCs/>
-          <w:sz w:val="20"/>
-          <w:szCs w:val="20"/>
-        </w:rPr>
-        <w:t xml:space="preserve"> to roll the dice </w:t>
-      </w:r>
-      <w:r>
-        <w:rPr>
-          <w:b/>
-          <w:bCs/>
-          <w:sz w:val="20"/>
-          <w:szCs w:val="20"/>
-        </w:rPr>
-        <w:t>so that</w:t>
-      </w:r>
-      <w:r>
-        <w:rPr>
-          <w:bCs/>
-          <w:sz w:val="20"/>
-          <w:szCs w:val="20"/>
-        </w:rPr>
-        <w:t xml:space="preserve"> I can move across the board.</w:t>
+        <w:rPr>
+          <w:sz w:val="24"/>
+          <w:szCs w:val="24"/>
+        </w:rPr>
+      </w:pPr>
+      <w:r>
+        <w:rPr>
+          <w:sz w:val="24"/>
+          <w:szCs w:val="24"/>
+        </w:rPr>
+        <w:t xml:space="preserve">Program - Unity 3D / C# </w:t>
       </w:r>
     </w:p>
     <w:p>
       <w:pPr>
         <w:pStyle w:val="ListParagraph"/>
+        <w:numPr>
+          <w:ilvl w:val="1"/>
+          <w:numId w:val="2"/>
+        </w:numPr>
         <w:bidi w:val="0"/>
         <w:spacing w:before="120" w:after="120" w:line="480" w:lineRule="auto"/>
-        <w:ind w:left="360"/>
-        <w:rPr>
-          <w:bCs/>
-          <w:sz w:val="20"/>
-          <w:szCs w:val="20"/>
-        </w:rPr>
-      </w:pPr>
-      <w:r>
-        <w:rPr>
-          <w:bCs/>
-          <w:sz w:val="20"/>
-          <w:szCs w:val="20"/>
-        </w:rPr>
-        <w:t>•</w:t>
-      </w:r>
-      <w:r>
-        <w:rPr>
-          <w:bCs/>
-          <w:sz w:val="20"/>
-          <w:szCs w:val="20"/>
-        </w:rPr>
-        <w:tab/>
-      </w:r>
-      <w:r>
-        <w:rPr>
-          <w:b/>
-          <w:bCs/>
-          <w:sz w:val="20"/>
-          <w:szCs w:val="20"/>
-        </w:rPr>
-        <w:t>As a</w:t>
-      </w:r>
-      <w:r>
-        <w:rPr>
-          <w:bCs/>
-          <w:sz w:val="20"/>
-          <w:szCs w:val="20"/>
-        </w:rPr>
-        <w:t xml:space="preserve"> Player, </w:t>
-      </w:r>
-      <w:r>
-        <w:rPr>
-          <w:b/>
-          <w:bCs/>
-          <w:sz w:val="20"/>
-          <w:szCs w:val="20"/>
-        </w:rPr>
-        <w:t xml:space="preserve">I want </w:t>
-      </w:r>
-      <w:r>
-        <w:rPr>
-          <w:bCs/>
-          <w:sz w:val="20"/>
-          <w:szCs w:val="20"/>
-        </w:rPr>
-        <w:t xml:space="preserve">to answer a question </w:t>
-      </w:r>
-      <w:r>
-        <w:rPr>
-          <w:b/>
-          <w:bCs/>
-          <w:sz w:val="20"/>
-          <w:szCs w:val="20"/>
-        </w:rPr>
-        <w:t>so that</w:t>
-      </w:r>
-      <w:r>
-        <w:rPr>
-          <w:bCs/>
-          <w:sz w:val="20"/>
-          <w:szCs w:val="20"/>
-        </w:rPr>
-        <w:t xml:space="preserve"> I can stay on my current spot on the board.</w:t>
+        <w:rPr>
+          <w:sz w:val="24"/>
+          <w:szCs w:val="24"/>
+        </w:rPr>
+      </w:pPr>
+      <w:r>
+        <w:rPr>
+          <w:sz w:val="24"/>
+          <w:szCs w:val="24"/>
+        </w:rPr>
+        <w:t>Management – Trello</w:t>
       </w:r>
     </w:p>
     <w:p>
       <w:pPr>
         <w:pStyle w:val="ListParagraph"/>
+        <w:numPr>
+          <w:ilvl w:val="1"/>
+          <w:numId w:val="2"/>
+        </w:numPr>
         <w:bidi w:val="0"/>
         <w:spacing w:before="120" w:after="120" w:line="480" w:lineRule="auto"/>
-        <w:ind w:left="360"/>
-        <w:rPr>
-          <w:bCs/>
-          <w:sz w:val="20"/>
-          <w:szCs w:val="20"/>
-        </w:rPr>
-      </w:pPr>
-      <w:r>
-        <w:rPr>
-          <w:bCs/>
-          <w:sz w:val="20"/>
-          <w:szCs w:val="20"/>
-        </w:rPr>
-        <w:t>•</w:t>
-      </w:r>
-      <w:r>
-        <w:rPr>
-          <w:bCs/>
-          <w:sz w:val="20"/>
-          <w:szCs w:val="20"/>
-        </w:rPr>
-        <w:tab/>
-      </w:r>
-      <w:r>
-        <w:rPr>
-          <w:b/>
-          <w:bCs/>
-          <w:sz w:val="20"/>
-          <w:szCs w:val="20"/>
-        </w:rPr>
-        <w:t>As a</w:t>
-      </w:r>
-      <w:r>
-        <w:rPr>
-          <w:bCs/>
-          <w:sz w:val="20"/>
-          <w:szCs w:val="20"/>
-        </w:rPr>
-        <w:t xml:space="preserve"> Player, </w:t>
-      </w:r>
-      <w:r>
-        <w:rPr>
-          <w:b/>
-          <w:bCs/>
-          <w:sz w:val="20"/>
-          <w:szCs w:val="20"/>
-        </w:rPr>
-        <w:t>I want</w:t>
-      </w:r>
-      <w:r>
-        <w:rPr>
-          <w:bCs/>
-          <w:sz w:val="20"/>
-          <w:szCs w:val="20"/>
-        </w:rPr>
-        <w:t xml:space="preserve"> to reach the end of the board </w:t>
-      </w:r>
-      <w:r>
-        <w:rPr>
-          <w:b/>
-          <w:bCs/>
-          <w:sz w:val="20"/>
-          <w:szCs w:val="20"/>
-        </w:rPr>
-        <w:t>so that</w:t>
-      </w:r>
-      <w:r>
-        <w:rPr>
-          <w:bCs/>
-          <w:sz w:val="20"/>
-          <w:szCs w:val="20"/>
-        </w:rPr>
-        <w:t xml:space="preserve"> I can win the game.</w:t>
+        <w:rPr>
+          <w:sz w:val="24"/>
+          <w:szCs w:val="24"/>
+        </w:rPr>
+      </w:pPr>
+      <w:r>
+        <w:rPr>
+          <w:sz w:val="24"/>
+          <w:szCs w:val="24"/>
+        </w:rPr>
+        <w:t>Source Control - GitHub</w:t>
       </w:r>
     </w:p>
     <w:p>
       <w:pPr>
-        <w:pStyle w:val="ListParagraph"/>
         <w:bidi w:val="0"/>
-        <w:spacing w:before="120" w:after="120" w:line="480" w:lineRule="auto"/>
-        <w:ind w:left="360"/>
-        <w:rPr>
-          <w:bCs/>
-          <w:sz w:val="20"/>
-          <w:szCs w:val="20"/>
-        </w:rPr>
-      </w:pPr>
-      <w:r>
-        <w:rPr>
-          <w:bCs/>
-          <w:sz w:val="20"/>
-          <w:szCs w:val="20"/>
-        </w:rPr>
-        <w:t>•</w:t>
-      </w:r>
-      <w:r>
-        <w:rPr>
-          <w:bCs/>
-          <w:sz w:val="20"/>
-          <w:szCs w:val="20"/>
-        </w:rPr>
-        <w:tab/>
-      </w:r>
-      <w:r>
-        <w:rPr>
-          <w:b/>
-          <w:bCs/>
-          <w:sz w:val="20"/>
-          <w:szCs w:val="20"/>
-        </w:rPr>
-        <w:t>As a</w:t>
-      </w:r>
-      <w:r>
-        <w:rPr>
-          <w:bCs/>
-          <w:sz w:val="20"/>
-          <w:szCs w:val="20"/>
-        </w:rPr>
-        <w:t xml:space="preserve"> Player, </w:t>
-      </w:r>
-      <w:r>
-        <w:rPr>
-          <w:b/>
-          <w:bCs/>
-          <w:sz w:val="20"/>
-          <w:szCs w:val="20"/>
-        </w:rPr>
-        <w:t>I want</w:t>
-      </w:r>
-      <w:r>
-        <w:rPr>
-          <w:bCs/>
-          <w:sz w:val="20"/>
-          <w:szCs w:val="20"/>
-        </w:rPr>
-        <w:t xml:space="preserve"> to have a Stats Button </w:t>
-      </w:r>
-      <w:r>
-        <w:rPr>
-          <w:b/>
-          <w:bCs/>
-          <w:sz w:val="20"/>
-          <w:szCs w:val="20"/>
-        </w:rPr>
-        <w:t xml:space="preserve">so that </w:t>
-      </w:r>
-      <w:r>
-        <w:rPr>
-          <w:bCs/>
-          <w:sz w:val="20"/>
-          <w:szCs w:val="20"/>
-        </w:rPr>
-        <w:t>I can access the Stats database.</w:t>
-      </w:r>
-    </w:p>
-    <w:p>
-      <w:pPr>
-        <w:pStyle w:val="ListParagraph"/>
-        <w:bidi w:val="0"/>
-        <w:spacing w:before="120" w:after="120" w:line="480" w:lineRule="auto"/>
-        <w:ind w:left="360"/>
-        <w:rPr>
-          <w:bCs/>
-          <w:sz w:val="20"/>
-          <w:szCs w:val="20"/>
-        </w:rPr>
-      </w:pPr>
-      <w:r>
-        <w:rPr>
-          <w:bCs/>
-          <w:sz w:val="20"/>
-          <w:szCs w:val="20"/>
-        </w:rPr>
-        <w:t>•</w:t>
-      </w:r>
-      <w:r>
-        <w:rPr>
-          <w:bCs/>
-          <w:sz w:val="20"/>
-          <w:szCs w:val="20"/>
-        </w:rPr>
-        <w:tab/>
-      </w:r>
-      <w:r>
-        <w:rPr>
-          <w:b/>
-          <w:bCs/>
-          <w:sz w:val="20"/>
-          <w:szCs w:val="20"/>
-        </w:rPr>
-        <w:t>As a</w:t>
-      </w:r>
-      <w:r>
-        <w:rPr>
-          <w:bCs/>
-          <w:sz w:val="20"/>
-          <w:szCs w:val="20"/>
-        </w:rPr>
-        <w:t xml:space="preserve"> Player, </w:t>
-      </w:r>
-      <w:r>
-        <w:rPr>
-          <w:b/>
-          <w:bCs/>
-          <w:sz w:val="20"/>
-          <w:szCs w:val="20"/>
-        </w:rPr>
-        <w:t>I want</w:t>
-      </w:r>
-      <w:r>
-        <w:rPr>
-          <w:bCs/>
-          <w:sz w:val="20"/>
-          <w:szCs w:val="20"/>
-        </w:rPr>
-        <w:t xml:space="preserve"> to have my score recorded </w:t>
-      </w:r>
-      <w:r>
-        <w:rPr>
-          <w:b/>
-          <w:bCs/>
-          <w:sz w:val="20"/>
-          <w:szCs w:val="20"/>
-        </w:rPr>
-        <w:t>so that</w:t>
-      </w:r>
-      <w:r>
-        <w:rPr>
-          <w:bCs/>
-          <w:sz w:val="20"/>
-          <w:szCs w:val="20"/>
-        </w:rPr>
-        <w:t xml:space="preserve"> I can view my score.</w:t>
-      </w:r>
-    </w:p>
-    <w:p>
-      <w:pPr>
-        <w:pStyle w:val="ListParagraph"/>
-        <w:bidi w:val="0"/>
-        <w:spacing w:before="120" w:after="120" w:line="480" w:lineRule="auto"/>
-        <w:ind w:left="360"/>
-        <w:rPr>
-          <w:bCs/>
-          <w:sz w:val="20"/>
-          <w:szCs w:val="20"/>
-        </w:rPr>
-      </w:pPr>
-      <w:r>
-        <w:rPr>
-          <w:bCs/>
-          <w:sz w:val="20"/>
-          <w:szCs w:val="20"/>
-        </w:rPr>
-        <w:t>•</w:t>
-      </w:r>
-      <w:r>
-        <w:rPr>
-          <w:bCs/>
-          <w:sz w:val="20"/>
-          <w:szCs w:val="20"/>
-        </w:rPr>
-        <w:tab/>
-      </w:r>
-      <w:r>
-        <w:rPr>
-          <w:b/>
-          <w:bCs/>
-          <w:sz w:val="20"/>
-          <w:szCs w:val="20"/>
-        </w:rPr>
-        <w:t>As a</w:t>
-      </w:r>
-      <w:r>
-        <w:rPr>
-          <w:bCs/>
-          <w:sz w:val="20"/>
-          <w:szCs w:val="20"/>
-        </w:rPr>
-        <w:t xml:space="preserve"> Player, </w:t>
-      </w:r>
-      <w:r>
-        <w:rPr>
-          <w:b/>
-          <w:bCs/>
-          <w:sz w:val="20"/>
-          <w:szCs w:val="20"/>
-        </w:rPr>
-        <w:t>I want</w:t>
-      </w:r>
-      <w:r>
-        <w:rPr>
-          <w:bCs/>
-          <w:sz w:val="20"/>
-          <w:szCs w:val="20"/>
-        </w:rPr>
-        <w:t xml:space="preserve"> to receive a bonus for answering 3 questions correctly </w:t>
-      </w:r>
-      <w:r>
-        <w:rPr>
-          <w:b/>
-          <w:bCs/>
-          <w:sz w:val="20"/>
-          <w:szCs w:val="20"/>
-        </w:rPr>
-        <w:t>so that</w:t>
-      </w:r>
-      <w:r>
-        <w:rPr>
-          <w:bCs/>
-          <w:sz w:val="20"/>
-          <w:szCs w:val="20"/>
-        </w:rPr>
-        <w:t xml:space="preserve"> I can move 2 spaces forward on the board.</w:t>
-      </w:r>
-    </w:p>
-    <w:p>
-      <w:pPr>
-        <w:pStyle w:val="ListParagraph"/>
-        <w:bidi w:val="0"/>
-        <w:spacing w:before="120" w:after="120" w:line="480" w:lineRule="auto"/>
-        <w:ind w:left="360"/>
-        <w:rPr>
-          <w:bCs/>
-          <w:sz w:val="20"/>
-          <w:szCs w:val="20"/>
-        </w:rPr>
-      </w:pPr>
-      <w:r>
-        <w:rPr>
-          <w:bCs/>
-          <w:sz w:val="20"/>
-          <w:szCs w:val="20"/>
-        </w:rPr>
-        <w:t>•</w:t>
-      </w:r>
-      <w:r>
-        <w:rPr>
-          <w:bCs/>
-          <w:sz w:val="20"/>
-          <w:szCs w:val="20"/>
-        </w:rPr>
-        <w:tab/>
-      </w:r>
-      <w:r>
-        <w:rPr>
-          <w:b/>
-          <w:bCs/>
-          <w:sz w:val="20"/>
-          <w:szCs w:val="20"/>
-        </w:rPr>
-        <w:t>As a</w:t>
-      </w:r>
-      <w:r>
-        <w:rPr>
-          <w:bCs/>
-          <w:sz w:val="20"/>
-          <w:szCs w:val="20"/>
-        </w:rPr>
-        <w:t xml:space="preserve"> Player, </w:t>
-      </w:r>
-      <w:r>
-        <w:rPr>
-          <w:b/>
-          <w:bCs/>
-          <w:sz w:val="20"/>
-          <w:szCs w:val="20"/>
-        </w:rPr>
-        <w:t>I want</w:t>
-      </w:r>
-      <w:r>
-        <w:rPr>
-          <w:bCs/>
-          <w:sz w:val="20"/>
-          <w:szCs w:val="20"/>
-        </w:rPr>
-        <w:t xml:space="preserve"> to answer 3 questions incorrectly </w:t>
-      </w:r>
-      <w:r>
-        <w:rPr>
-          <w:b/>
-          <w:bCs/>
-          <w:sz w:val="20"/>
-          <w:szCs w:val="20"/>
-        </w:rPr>
-        <w:t xml:space="preserve">so that </w:t>
-      </w:r>
-      <w:r>
-        <w:rPr>
-          <w:bCs/>
-          <w:sz w:val="20"/>
-          <w:szCs w:val="20"/>
-        </w:rPr>
-        <w:t>I can move 2 spaces backward on the board.</w:t>
-      </w:r>
-    </w:p>
-    <w:p>
-      <w:pPr>
-        <w:pStyle w:val="ListParagraph"/>
-        <w:bidi w:val="0"/>
-        <w:spacing w:before="120" w:after="120" w:line="480" w:lineRule="auto"/>
-        <w:ind w:left="360"/>
-        <w:rPr>
-          <w:bCs/>
-          <w:sz w:val="20"/>
-          <w:szCs w:val="20"/>
-        </w:rPr>
-      </w:pPr>
-      <w:r>
-        <w:rPr>
-          <w:bCs/>
-          <w:sz w:val="20"/>
-          <w:szCs w:val="20"/>
-        </w:rPr>
-        <w:t>•</w:t>
-      </w:r>
-      <w:r>
-        <w:rPr>
-          <w:bCs/>
-          <w:sz w:val="20"/>
-          <w:szCs w:val="20"/>
-        </w:rPr>
-        <w:tab/>
-      </w:r>
-      <w:r>
-        <w:rPr>
-          <w:b/>
-          <w:bCs/>
-          <w:sz w:val="20"/>
-          <w:szCs w:val="20"/>
-        </w:rPr>
-        <w:t>As a</w:t>
-      </w:r>
-      <w:r>
-        <w:rPr>
-          <w:bCs/>
-          <w:sz w:val="20"/>
-          <w:szCs w:val="20"/>
-        </w:rPr>
-        <w:t xml:space="preserve"> Player, </w:t>
-      </w:r>
-      <w:r>
-        <w:rPr>
-          <w:b/>
-          <w:bCs/>
-          <w:sz w:val="20"/>
-          <w:szCs w:val="20"/>
-        </w:rPr>
-        <w:t>I want</w:t>
-      </w:r>
-      <w:r>
-        <w:rPr>
-          <w:bCs/>
-          <w:sz w:val="20"/>
-          <w:szCs w:val="20"/>
-        </w:rPr>
-        <w:t xml:space="preserve"> to answer a question incorrectly </w:t>
-      </w:r>
-      <w:bookmarkStart w:id="1" w:name="_GoBack"/>
-      <w:r>
-        <w:rPr>
-          <w:b/>
-          <w:bCs/>
-          <w:sz w:val="20"/>
-          <w:szCs w:val="20"/>
-        </w:rPr>
-        <w:t>so that</w:t>
-      </w:r>
-      <w:r>
-        <w:rPr>
-          <w:bCs/>
-          <w:sz w:val="20"/>
-          <w:szCs w:val="20"/>
-        </w:rPr>
-        <w:t xml:space="preserve"> </w:t>
-      </w:r>
-      <w:bookmarkEnd w:id="1"/>
-      <w:r>
-        <w:rPr>
-          <w:bCs/>
-          <w:sz w:val="20"/>
-          <w:szCs w:val="20"/>
-        </w:rPr>
-        <w:t>I can move 1 space backward on the board.</w:t>
-      </w:r>
-    </w:p>
-    <w:p>
-      <w:pPr>
-        <w:pStyle w:val="ListParagraph"/>
-        <w:bidi w:val="0"/>
-        <w:spacing w:before="120" w:after="120" w:line="480" w:lineRule="auto"/>
-        <w:ind w:left="360"/>
-        <w:rPr>
-          <w:bCs/>
-          <w:sz w:val="20"/>
-          <w:szCs w:val="20"/>
-        </w:rPr>
-      </w:pPr>
-      <w:r>
-        <w:rPr>
-          <w:bCs/>
-          <w:sz w:val="20"/>
-          <w:szCs w:val="20"/>
-        </w:rPr>
-        <w:t>•</w:t>
-      </w:r>
-      <w:r>
-        <w:rPr>
-          <w:bCs/>
-          <w:sz w:val="20"/>
-          <w:szCs w:val="20"/>
-        </w:rPr>
-        <w:tab/>
-      </w:r>
-      <w:r>
-        <w:rPr>
-          <w:b/>
-          <w:bCs/>
-          <w:sz w:val="20"/>
-          <w:szCs w:val="20"/>
-        </w:rPr>
-        <w:t>As a</w:t>
-      </w:r>
-      <w:r>
-        <w:rPr>
-          <w:bCs/>
-          <w:sz w:val="20"/>
-          <w:szCs w:val="20"/>
-        </w:rPr>
-        <w:t xml:space="preserve"> Player, </w:t>
-      </w:r>
-      <w:r>
-        <w:rPr>
-          <w:b/>
-          <w:bCs/>
-          <w:sz w:val="20"/>
-          <w:szCs w:val="20"/>
-        </w:rPr>
-        <w:t>I want</w:t>
-      </w:r>
-      <w:r>
-        <w:rPr>
-          <w:bCs/>
-          <w:sz w:val="20"/>
-          <w:szCs w:val="20"/>
-        </w:rPr>
-        <w:t xml:space="preserve"> to have an avatar </w:t>
-      </w:r>
-      <w:r>
-        <w:rPr>
-          <w:b/>
-          <w:bCs/>
-          <w:sz w:val="20"/>
-          <w:szCs w:val="20"/>
-        </w:rPr>
-        <w:t>so that</w:t>
-      </w:r>
-      <w:r>
-        <w:rPr>
-          <w:bCs/>
-          <w:sz w:val="20"/>
-          <w:szCs w:val="20"/>
-        </w:rPr>
-        <w:t xml:space="preserve"> I can distinguish myself from other players.</w:t>
-      </w:r>
-    </w:p>
-    <w:p>
-      <w:pPr>
-        <w:pStyle w:val="ListParagraph"/>
-        <w:bidi w:val="0"/>
-        <w:spacing w:before="120" w:after="120" w:line="480" w:lineRule="auto"/>
-        <w:ind w:left="360"/>
-        <w:rPr>
-          <w:bCs/>
-          <w:sz w:val="20"/>
-          <w:szCs w:val="20"/>
-        </w:rPr>
-      </w:pPr>
-      <w:r>
-        <w:rPr>
-          <w:bCs/>
-          <w:sz w:val="20"/>
-          <w:szCs w:val="20"/>
-        </w:rPr>
-        <w:t>•</w:t>
-      </w:r>
-      <w:r>
-        <w:rPr>
-          <w:bCs/>
-          <w:sz w:val="20"/>
-          <w:szCs w:val="20"/>
-        </w:rPr>
-        <w:tab/>
-      </w:r>
-      <w:r>
-        <w:rPr>
-          <w:b/>
-          <w:bCs/>
-          <w:sz w:val="20"/>
-          <w:szCs w:val="20"/>
-        </w:rPr>
-        <w:t>As a</w:t>
-      </w:r>
-      <w:r>
-        <w:rPr>
-          <w:bCs/>
-          <w:sz w:val="20"/>
-          <w:szCs w:val="20"/>
-        </w:rPr>
-        <w:t xml:space="preserve"> Player, </w:t>
-      </w:r>
-      <w:r>
-        <w:rPr>
-          <w:b/>
-          <w:bCs/>
-          <w:sz w:val="20"/>
-          <w:szCs w:val="20"/>
-        </w:rPr>
-        <w:t>I want</w:t>
-      </w:r>
-      <w:r>
-        <w:rPr>
-          <w:bCs/>
-          <w:sz w:val="20"/>
-          <w:szCs w:val="20"/>
-        </w:rPr>
-        <w:t xml:space="preserve"> to choose the board </w:t>
-      </w:r>
-      <w:r>
-        <w:rPr>
-          <w:b/>
-          <w:bCs/>
-          <w:sz w:val="20"/>
-          <w:szCs w:val="20"/>
-        </w:rPr>
-        <w:t>so that</w:t>
-      </w:r>
-      <w:r>
-        <w:rPr>
-          <w:bCs/>
-          <w:sz w:val="20"/>
-          <w:szCs w:val="20"/>
-        </w:rPr>
-        <w:t xml:space="preserve"> I have a variety of board to play on.</w:t>
-      </w:r>
-    </w:p>
-    <w:p>
-      <w:pPr>
-        <w:pStyle w:val="ListParagraph"/>
-        <w:bidi w:val="0"/>
-        <w:spacing w:before="120" w:after="120" w:line="480" w:lineRule="auto"/>
-        <w:ind w:left="360"/>
-        <w:rPr>
-          <w:bCs/>
-          <w:sz w:val="20"/>
-          <w:szCs w:val="20"/>
-        </w:rPr>
-      </w:pPr>
-      <w:r>
-        <w:rPr>
-          <w:bCs/>
-          <w:sz w:val="20"/>
-          <w:szCs w:val="20"/>
-        </w:rPr>
-        <w:t>•</w:t>
-      </w:r>
-      <w:r>
-        <w:rPr>
-          <w:bCs/>
-          <w:sz w:val="20"/>
-          <w:szCs w:val="20"/>
-        </w:rPr>
-        <w:tab/>
-      </w:r>
-      <w:r>
-        <w:rPr>
-          <w:b/>
-          <w:bCs/>
-          <w:sz w:val="20"/>
-          <w:szCs w:val="20"/>
-        </w:rPr>
-        <w:t>As a</w:t>
-      </w:r>
-      <w:r>
-        <w:rPr>
-          <w:bCs/>
-          <w:sz w:val="20"/>
-          <w:szCs w:val="20"/>
-        </w:rPr>
-        <w:t xml:space="preserve"> Player, </w:t>
-      </w:r>
-      <w:r>
-        <w:rPr>
-          <w:b/>
-          <w:bCs/>
-          <w:sz w:val="20"/>
-          <w:szCs w:val="20"/>
-        </w:rPr>
-        <w:t>I want</w:t>
-      </w:r>
-      <w:r>
-        <w:rPr>
-          <w:bCs/>
-          <w:sz w:val="20"/>
-          <w:szCs w:val="20"/>
-        </w:rPr>
-        <w:t xml:space="preserve"> to have an Exit button </w:t>
-      </w:r>
-      <w:r>
-        <w:rPr>
-          <w:b/>
-          <w:bCs/>
-          <w:sz w:val="20"/>
-          <w:szCs w:val="20"/>
-        </w:rPr>
-        <w:t>so that</w:t>
-      </w:r>
-      <w:r>
-        <w:rPr>
-          <w:bCs/>
-          <w:sz w:val="20"/>
-          <w:szCs w:val="20"/>
-        </w:rPr>
-        <w:t xml:space="preserve"> I can leave the game when I want.</w:t>
-      </w:r>
-    </w:p>
-    <w:p>
-      <w:pPr>
-        <w:pStyle w:val="ListParagraph"/>
-        <w:bidi w:val="0"/>
-        <w:spacing w:before="120" w:after="120" w:line="480" w:lineRule="auto"/>
-        <w:ind w:left="360"/>
-        <w:rPr>
-          <w:bCs/>
-          <w:sz w:val="20"/>
-          <w:szCs w:val="20"/>
-        </w:rPr>
-      </w:pPr>
-      <w:r>
-        <w:rPr>
-          <w:bCs/>
-          <w:sz w:val="20"/>
-          <w:szCs w:val="20"/>
-        </w:rPr>
-        <w:t>•</w:t>
-      </w:r>
-      <w:r>
-        <w:rPr>
-          <w:bCs/>
-          <w:sz w:val="20"/>
-          <w:szCs w:val="20"/>
-        </w:rPr>
-        <w:tab/>
-      </w:r>
-      <w:r>
-        <w:rPr>
-          <w:b/>
-          <w:bCs/>
-          <w:sz w:val="20"/>
-          <w:szCs w:val="20"/>
-        </w:rPr>
-        <w:t>As a</w:t>
-      </w:r>
-      <w:r>
-        <w:rPr>
-          <w:bCs/>
-          <w:sz w:val="20"/>
-          <w:szCs w:val="20"/>
-        </w:rPr>
-        <w:t xml:space="preserve"> Player, </w:t>
-      </w:r>
-      <w:r>
-        <w:rPr>
-          <w:b/>
-          <w:bCs/>
-          <w:sz w:val="20"/>
-          <w:szCs w:val="20"/>
-        </w:rPr>
-        <w:t>I want</w:t>
-      </w:r>
-      <w:r>
-        <w:rPr>
-          <w:bCs/>
-          <w:sz w:val="20"/>
-          <w:szCs w:val="20"/>
-        </w:rPr>
-        <w:t xml:space="preserve"> to have Audio </w:t>
-      </w:r>
-      <w:r>
-        <w:rPr>
-          <w:b/>
-          <w:bCs/>
-          <w:sz w:val="20"/>
-          <w:szCs w:val="20"/>
-        </w:rPr>
-        <w:t>so that</w:t>
-      </w:r>
-      <w:r>
-        <w:rPr>
-          <w:bCs/>
-          <w:sz w:val="20"/>
-          <w:szCs w:val="20"/>
-        </w:rPr>
-        <w:t xml:space="preserve"> I can listen to music as I play my game.</w:t>
-      </w:r>
-    </w:p>
-    <w:p>
-      <w:pPr>
-        <w:pStyle w:val="ListParagraph"/>
-        <w:bidi w:val="0"/>
-        <w:spacing w:before="120" w:after="120" w:line="480" w:lineRule="auto"/>
-        <w:ind w:left="360"/>
-        <w:rPr>
-          <w:bCs/>
-          <w:sz w:val="20"/>
-          <w:szCs w:val="20"/>
-        </w:rPr>
-      </w:pPr>
-      <w:r>
-        <w:rPr>
-          <w:bCs/>
-          <w:sz w:val="20"/>
-          <w:szCs w:val="20"/>
-        </w:rPr>
-        <w:t>•</w:t>
-      </w:r>
-      <w:r>
-        <w:rPr>
-          <w:bCs/>
-          <w:sz w:val="20"/>
-          <w:szCs w:val="20"/>
-        </w:rPr>
-        <w:tab/>
-      </w:r>
-      <w:r>
-        <w:rPr>
-          <w:b/>
-          <w:bCs/>
-          <w:sz w:val="20"/>
-          <w:szCs w:val="20"/>
-        </w:rPr>
-        <w:t>As a</w:t>
-      </w:r>
-      <w:r>
-        <w:rPr>
-          <w:bCs/>
-          <w:sz w:val="20"/>
-          <w:szCs w:val="20"/>
-        </w:rPr>
-        <w:t xml:space="preserve"> Player, </w:t>
-      </w:r>
-      <w:r>
-        <w:rPr>
-          <w:b/>
-          <w:bCs/>
-          <w:sz w:val="20"/>
-          <w:szCs w:val="20"/>
-        </w:rPr>
-        <w:t>I want</w:t>
-      </w:r>
-      <w:r>
-        <w:rPr>
-          <w:bCs/>
-          <w:sz w:val="20"/>
-          <w:szCs w:val="20"/>
-        </w:rPr>
-        <w:t xml:space="preserve"> to have a random path generator </w:t>
-      </w:r>
-      <w:r>
-        <w:rPr>
-          <w:b/>
-          <w:bCs/>
-          <w:sz w:val="20"/>
-          <w:szCs w:val="20"/>
-        </w:rPr>
-        <w:t>so that</w:t>
-      </w:r>
-      <w:r>
-        <w:rPr>
-          <w:bCs/>
-          <w:sz w:val="20"/>
-          <w:szCs w:val="20"/>
-        </w:rPr>
-        <w:t xml:space="preserve"> I have a different path each time I play.</w:t>
-      </w:r>
-    </w:p>
-    <w:p>
-      <w:pPr>
-        <w:pStyle w:val="ListParagraph"/>
-        <w:bidi w:val="0"/>
-        <w:spacing w:before="120" w:after="120" w:line="480" w:lineRule="auto"/>
-        <w:ind w:left="360"/>
-        <w:rPr>
-          <w:bCs/>
-          <w:sz w:val="20"/>
-          <w:szCs w:val="20"/>
-        </w:rPr>
-      </w:pPr>
-      <w:r>
-        <w:rPr>
-          <w:bCs/>
-          <w:sz w:val="20"/>
-          <w:szCs w:val="20"/>
-        </w:rPr>
-        <w:t>•</w:t>
-      </w:r>
-      <w:r>
-        <w:rPr>
-          <w:bCs/>
-          <w:sz w:val="20"/>
-          <w:szCs w:val="20"/>
-        </w:rPr>
-        <w:tab/>
-      </w:r>
-      <w:r>
-        <w:rPr>
-          <w:b/>
-          <w:bCs/>
-          <w:sz w:val="20"/>
-          <w:szCs w:val="20"/>
-        </w:rPr>
-        <w:t>As a</w:t>
-      </w:r>
-      <w:r>
-        <w:rPr>
-          <w:bCs/>
-          <w:sz w:val="20"/>
-          <w:szCs w:val="20"/>
-        </w:rPr>
-        <w:t xml:space="preserve"> Player, </w:t>
-      </w:r>
-      <w:r>
-        <w:rPr>
-          <w:b/>
-          <w:bCs/>
-          <w:sz w:val="20"/>
-          <w:szCs w:val="20"/>
-        </w:rPr>
-        <w:t xml:space="preserve">I want </w:t>
-      </w:r>
-      <w:r>
-        <w:rPr>
-          <w:bCs/>
-          <w:sz w:val="20"/>
-          <w:szCs w:val="20"/>
-        </w:rPr>
-        <w:t xml:space="preserve">to have Level Space Items </w:t>
-      </w:r>
-      <w:r>
-        <w:rPr>
-          <w:b/>
-          <w:bCs/>
-          <w:sz w:val="20"/>
-          <w:szCs w:val="20"/>
-        </w:rPr>
-        <w:t>so that</w:t>
-      </w:r>
-      <w:r>
-        <w:rPr>
-          <w:bCs/>
-          <w:sz w:val="20"/>
-          <w:szCs w:val="20"/>
-        </w:rPr>
-        <w:t xml:space="preserve"> I alter things in my level.</w:t>
-      </w:r>
-    </w:p>
-    <w:p>
-      <w:pPr>
-        <w:pStyle w:val="ListParagraph"/>
-        <w:bidi w:val="0"/>
-        <w:spacing w:before="120" w:after="120" w:line="480" w:lineRule="auto"/>
-        <w:ind w:left="360"/>
-        <w:rPr>
-          <w:bCs/>
-          <w:sz w:val="20"/>
-          <w:szCs w:val="20"/>
-        </w:rPr>
-      </w:pPr>
-      <w:r>
-        <w:rPr>
-          <w:bCs/>
-          <w:sz w:val="20"/>
-          <w:szCs w:val="20"/>
-        </w:rPr>
-        <w:t>•</w:t>
-      </w:r>
-      <w:r>
-        <w:rPr>
-          <w:bCs/>
-          <w:sz w:val="20"/>
-          <w:szCs w:val="20"/>
-        </w:rPr>
-        <w:tab/>
-      </w:r>
-      <w:r>
-        <w:rPr>
-          <w:b/>
-          <w:bCs/>
-          <w:sz w:val="20"/>
-          <w:szCs w:val="20"/>
-        </w:rPr>
-        <w:t>As a</w:t>
-      </w:r>
-      <w:r>
-        <w:rPr>
-          <w:bCs/>
-          <w:sz w:val="20"/>
-          <w:szCs w:val="20"/>
-        </w:rPr>
-        <w:t xml:space="preserve"> Player, </w:t>
-      </w:r>
-      <w:r>
-        <w:rPr>
-          <w:b/>
-          <w:bCs/>
-          <w:sz w:val="20"/>
-          <w:szCs w:val="20"/>
-        </w:rPr>
-        <w:t>I want</w:t>
-      </w:r>
-      <w:r>
-        <w:rPr>
-          <w:bCs/>
-          <w:sz w:val="20"/>
-          <w:szCs w:val="20"/>
-        </w:rPr>
-        <w:t xml:space="preserve"> to have a timer </w:t>
-      </w:r>
-      <w:r>
-        <w:rPr>
-          <w:b/>
-          <w:bCs/>
-          <w:sz w:val="20"/>
-          <w:szCs w:val="20"/>
-        </w:rPr>
-        <w:t>so that</w:t>
-      </w:r>
-      <w:r>
-        <w:rPr>
-          <w:bCs/>
-          <w:sz w:val="20"/>
-          <w:szCs w:val="20"/>
-        </w:rPr>
-        <w:t xml:space="preserve"> I can view the current time I have left in the game.</w:t>
-      </w:r>
-    </w:p>
-    <w:p>
-      <w:pPr>
-        <w:pStyle w:val="ListParagraph"/>
-        <w:bidi w:val="0"/>
-        <w:spacing w:before="120" w:after="120" w:line="480" w:lineRule="auto"/>
-        <w:ind w:left="360"/>
-        <w:rPr>
-          <w:bCs/>
-          <w:sz w:val="20"/>
-          <w:szCs w:val="20"/>
-        </w:rPr>
-      </w:pPr>
-      <w:r>
-        <w:rPr>
-          <w:bCs/>
-          <w:sz w:val="20"/>
-          <w:szCs w:val="20"/>
-        </w:rPr>
-        <w:t>•</w:t>
-      </w:r>
-      <w:r>
-        <w:rPr>
-          <w:bCs/>
-          <w:sz w:val="20"/>
-          <w:szCs w:val="20"/>
-        </w:rPr>
-        <w:tab/>
-      </w:r>
-      <w:r>
-        <w:rPr>
-          <w:b/>
-          <w:bCs/>
-          <w:sz w:val="20"/>
-          <w:szCs w:val="20"/>
-        </w:rPr>
-        <w:t>As a</w:t>
-      </w:r>
-      <w:r>
-        <w:rPr>
-          <w:bCs/>
-          <w:sz w:val="20"/>
-          <w:szCs w:val="20"/>
-        </w:rPr>
-        <w:t xml:space="preserve"> Player, </w:t>
-      </w:r>
-      <w:r>
-        <w:rPr>
-          <w:b/>
-          <w:bCs/>
-          <w:sz w:val="20"/>
-          <w:szCs w:val="20"/>
-        </w:rPr>
-        <w:t>I want</w:t>
-      </w:r>
-      <w:r>
-        <w:rPr>
-          <w:bCs/>
-          <w:sz w:val="20"/>
-          <w:szCs w:val="20"/>
-        </w:rPr>
-        <w:t xml:space="preserve"> to have an Icon EXE </w:t>
-      </w:r>
-      <w:r>
-        <w:rPr>
-          <w:b/>
-          <w:bCs/>
-          <w:sz w:val="20"/>
-          <w:szCs w:val="20"/>
-        </w:rPr>
-        <w:t>so that</w:t>
-      </w:r>
-      <w:r>
-        <w:rPr>
-          <w:bCs/>
-          <w:sz w:val="20"/>
-          <w:szCs w:val="20"/>
-        </w:rPr>
-        <w:t xml:space="preserve"> I see a distinguishable executable for my game.</w:t>
-      </w:r>
-    </w:p>
-    <w:p>
-      <w:pPr>
-        <w:pStyle w:val="ListParagraph"/>
-        <w:bidi w:val="0"/>
-        <w:spacing w:before="120" w:after="120" w:line="480" w:lineRule="auto"/>
-        <w:ind w:left="360"/>
-        <w:rPr>
-          <w:bCs/>
-          <w:sz w:val="20"/>
-          <w:szCs w:val="20"/>
-        </w:rPr>
-      </w:pPr>
-      <w:r>
-        <w:rPr>
-          <w:bCs/>
-          <w:sz w:val="20"/>
-          <w:szCs w:val="20"/>
-        </w:rPr>
-        <w:t>•</w:t>
-      </w:r>
-      <w:r>
-        <w:rPr>
-          <w:bCs/>
-          <w:sz w:val="20"/>
-          <w:szCs w:val="20"/>
-        </w:rPr>
-        <w:tab/>
-      </w:r>
-      <w:r>
-        <w:rPr>
-          <w:b/>
-          <w:bCs/>
-          <w:sz w:val="20"/>
-          <w:szCs w:val="20"/>
-        </w:rPr>
-        <w:t>As a</w:t>
-      </w:r>
-      <w:r>
-        <w:rPr>
-          <w:bCs/>
-          <w:sz w:val="20"/>
-          <w:szCs w:val="20"/>
-        </w:rPr>
-        <w:t xml:space="preserve"> Player, </w:t>
-      </w:r>
-      <w:r>
-        <w:rPr>
-          <w:b/>
-          <w:bCs/>
-          <w:sz w:val="20"/>
-          <w:szCs w:val="20"/>
-        </w:rPr>
-        <w:t>I want</w:t>
-      </w:r>
-      <w:r>
-        <w:rPr>
-          <w:bCs/>
-          <w:sz w:val="20"/>
-          <w:szCs w:val="20"/>
-        </w:rPr>
-        <w:t xml:space="preserve"> to have a local database </w:t>
-      </w:r>
-      <w:r>
-        <w:rPr>
-          <w:b/>
-          <w:bCs/>
-          <w:sz w:val="20"/>
-          <w:szCs w:val="20"/>
-        </w:rPr>
-        <w:t>so that</w:t>
-      </w:r>
-      <w:r>
-        <w:rPr>
-          <w:bCs/>
-          <w:sz w:val="20"/>
-          <w:szCs w:val="20"/>
-        </w:rPr>
-        <w:t xml:space="preserve"> I can keep track of my moves and score in-game.</w:t>
-      </w:r>
-    </w:p>
-    <w:p>
-      <w:pPr>
-        <w:pStyle w:val="ListParagraph"/>
-        <w:bidi w:val="0"/>
-        <w:spacing w:before="120" w:after="120" w:line="480" w:lineRule="auto"/>
-        <w:ind w:left="360"/>
-        <w:rPr>
-          <w:bCs/>
-          <w:sz w:val="20"/>
-          <w:szCs w:val="20"/>
-        </w:rPr>
-      </w:pPr>
-      <w:r>
-        <w:rPr>
-          <w:bCs/>
-          <w:sz w:val="20"/>
-          <w:szCs w:val="20"/>
-        </w:rPr>
-        <w:t>•</w:t>
-      </w:r>
-      <w:r>
-        <w:rPr>
-          <w:bCs/>
-          <w:sz w:val="20"/>
-          <w:szCs w:val="20"/>
-        </w:rPr>
-        <w:tab/>
-      </w:r>
-      <w:r>
-        <w:rPr>
-          <w:b/>
-          <w:bCs/>
-          <w:sz w:val="20"/>
-          <w:szCs w:val="20"/>
-        </w:rPr>
-        <w:t>As an</w:t>
-      </w:r>
-      <w:r>
-        <w:rPr>
-          <w:bCs/>
-          <w:sz w:val="20"/>
-          <w:szCs w:val="20"/>
-        </w:rPr>
-        <w:t xml:space="preserve"> Administrator, </w:t>
-      </w:r>
-      <w:r>
-        <w:rPr>
-          <w:b/>
-          <w:bCs/>
-          <w:sz w:val="20"/>
-          <w:szCs w:val="20"/>
-        </w:rPr>
-        <w:t>I want</w:t>
-      </w:r>
-      <w:r>
-        <w:rPr>
-          <w:bCs/>
-          <w:sz w:val="20"/>
-          <w:szCs w:val="20"/>
-        </w:rPr>
-        <w:t xml:space="preserve"> to reset the online score database </w:t>
-      </w:r>
-      <w:r>
-        <w:rPr>
-          <w:b/>
-          <w:bCs/>
-          <w:sz w:val="20"/>
-          <w:szCs w:val="20"/>
-        </w:rPr>
-        <w:t>so that</w:t>
-      </w:r>
-      <w:r>
-        <w:rPr>
-          <w:bCs/>
-          <w:sz w:val="20"/>
-          <w:szCs w:val="20"/>
-        </w:rPr>
-        <w:t xml:space="preserve"> I can put the score database in its original state.</w:t>
-      </w:r>
-    </w:p>
-    <w:p>
-      <w:pPr>
-        <w:pStyle w:val="ListParagraph"/>
-        <w:bidi w:val="0"/>
-        <w:spacing w:before="120" w:after="120" w:line="480" w:lineRule="auto"/>
-        <w:ind w:left="360"/>
-        <w:rPr>
-          <w:bCs/>
-          <w:sz w:val="20"/>
-          <w:szCs w:val="20"/>
-        </w:rPr>
-      </w:pPr>
-      <w:r>
-        <w:rPr>
-          <w:bCs/>
-          <w:sz w:val="20"/>
-          <w:szCs w:val="20"/>
-        </w:rPr>
-        <w:t>•</w:t>
-      </w:r>
-      <w:r>
-        <w:rPr>
-          <w:bCs/>
-          <w:sz w:val="20"/>
-          <w:szCs w:val="20"/>
-        </w:rPr>
-        <w:tab/>
-      </w:r>
-      <w:r>
-        <w:rPr>
-          <w:b/>
-          <w:bCs/>
-          <w:sz w:val="20"/>
-          <w:szCs w:val="20"/>
-        </w:rPr>
-        <w:t>As an</w:t>
-      </w:r>
-      <w:r>
-        <w:rPr>
-          <w:bCs/>
-          <w:sz w:val="20"/>
-          <w:szCs w:val="20"/>
-        </w:rPr>
-        <w:t xml:space="preserve"> Administrator, </w:t>
-      </w:r>
-      <w:r>
-        <w:rPr>
-          <w:b/>
-          <w:bCs/>
-          <w:sz w:val="20"/>
-          <w:szCs w:val="20"/>
-        </w:rPr>
-        <w:t>I want</w:t>
-      </w:r>
-      <w:r>
-        <w:rPr>
-          <w:bCs/>
-          <w:sz w:val="20"/>
-          <w:szCs w:val="20"/>
-        </w:rPr>
-        <w:t xml:space="preserve"> to delete the online score database </w:t>
-      </w:r>
-      <w:r>
-        <w:rPr>
-          <w:b/>
-          <w:bCs/>
-          <w:sz w:val="20"/>
-          <w:szCs w:val="20"/>
-        </w:rPr>
-        <w:t>so that</w:t>
-      </w:r>
-      <w:r>
-        <w:rPr>
-          <w:bCs/>
-          <w:sz w:val="20"/>
-          <w:szCs w:val="20"/>
-        </w:rPr>
-        <w:t xml:space="preserve"> I can punish players who cheat.</w:t>
-      </w:r>
-    </w:p>
-    <w:p>
-      <w:pPr>
-        <w:bidi w:val="0"/>
-        <w:rPr>
-          <w:b/>
-          <w:bCs/>
-          <w:sz w:val="24"/>
-          <w:szCs w:val="24"/>
-        </w:rPr>
-      </w:pPr>
-      <w:r>
-        <w:rPr>
-          <w:b/>
-          <w:bCs/>
-          <w:sz w:val="24"/>
-          <w:szCs w:val="24"/>
+        <w:rPr>
+          <w:bCs/>
+          <w:sz w:val="20"/>
+          <w:szCs w:val="20"/>
+        </w:rPr>
+      </w:pPr>
+      <w:r>
+        <w:rPr>
+          <w:bCs/>
+          <w:sz w:val="20"/>
+          <w:szCs w:val="20"/>
         </w:rPr>
         <w:br w:type="page"/>
       </w:r>
@@ -3350,6 +1972,1578 @@
           <w:szCs w:val="24"/>
         </w:rPr>
       </w:pPr>
+      <w:bookmarkStart w:id="4" w:name="sec4"/>
+      <w:bookmarkEnd w:id="4"/>
+      <w:r>
+        <w:rPr>
+          <w:b/>
+          <w:bCs/>
+          <w:sz w:val="24"/>
+          <w:szCs w:val="24"/>
+        </w:rPr>
+        <w:lastRenderedPageBreak/>
+        <w:t>User Stories</w:t>
+      </w:r>
+    </w:p>
+    <w:p>
+      <w:pPr>
+        <w:pStyle w:val="ListParagraph"/>
+        <w:bidi w:val="0"/>
+        <w:spacing w:before="120" w:after="120" w:line="480" w:lineRule="auto"/>
+        <w:ind w:left="360"/>
+        <w:rPr>
+          <w:bCs/>
+          <w:sz w:val="20"/>
+          <w:szCs w:val="20"/>
+        </w:rPr>
+      </w:pPr>
+      <w:r>
+        <w:rPr>
+          <w:bCs/>
+          <w:sz w:val="20"/>
+          <w:szCs w:val="20"/>
+        </w:rPr>
+        <w:t>•</w:t>
+      </w:r>
+      <w:r>
+        <w:rPr>
+          <w:bCs/>
+          <w:sz w:val="20"/>
+          <w:szCs w:val="20"/>
+        </w:rPr>
+        <w:tab/>
+      </w:r>
+      <w:r>
+        <w:rPr>
+          <w:b/>
+          <w:bCs/>
+          <w:sz w:val="20"/>
+          <w:szCs w:val="20"/>
+        </w:rPr>
+        <w:t>As a</w:t>
+      </w:r>
+      <w:r>
+        <w:rPr>
+          <w:bCs/>
+          <w:sz w:val="20"/>
+          <w:szCs w:val="20"/>
+        </w:rPr>
+        <w:t xml:space="preserve"> Player, </w:t>
+      </w:r>
+      <w:r>
+        <w:rPr>
+          <w:b/>
+          <w:bCs/>
+          <w:sz w:val="20"/>
+          <w:szCs w:val="20"/>
+        </w:rPr>
+        <w:t>I want</w:t>
+      </w:r>
+      <w:r>
+        <w:rPr>
+          <w:bCs/>
+          <w:sz w:val="20"/>
+          <w:szCs w:val="20"/>
+        </w:rPr>
+        <w:t xml:space="preserve"> to roll the dice </w:t>
+      </w:r>
+      <w:r>
+        <w:rPr>
+          <w:b/>
+          <w:bCs/>
+          <w:sz w:val="20"/>
+          <w:szCs w:val="20"/>
+        </w:rPr>
+        <w:t>so that</w:t>
+      </w:r>
+      <w:r>
+        <w:rPr>
+          <w:bCs/>
+          <w:sz w:val="20"/>
+          <w:szCs w:val="20"/>
+        </w:rPr>
+        <w:t xml:space="preserve"> I can move across the board.</w:t>
+      </w:r>
+    </w:p>
+    <w:p>
+      <w:pPr>
+        <w:pStyle w:val="ListParagraph"/>
+        <w:bidi w:val="0"/>
+        <w:spacing w:before="120" w:after="120" w:line="480" w:lineRule="auto"/>
+        <w:ind w:left="360"/>
+        <w:rPr>
+          <w:bCs/>
+          <w:sz w:val="20"/>
+          <w:szCs w:val="20"/>
+        </w:rPr>
+      </w:pPr>
+      <w:r>
+        <w:rPr>
+          <w:bCs/>
+          <w:sz w:val="20"/>
+          <w:szCs w:val="20"/>
+        </w:rPr>
+        <w:t>•</w:t>
+      </w:r>
+      <w:r>
+        <w:rPr>
+          <w:bCs/>
+          <w:sz w:val="20"/>
+          <w:szCs w:val="20"/>
+        </w:rPr>
+        <w:tab/>
+      </w:r>
+      <w:r>
+        <w:rPr>
+          <w:b/>
+          <w:bCs/>
+          <w:sz w:val="20"/>
+          <w:szCs w:val="20"/>
+        </w:rPr>
+        <w:t>As a</w:t>
+      </w:r>
+      <w:r>
+        <w:rPr>
+          <w:bCs/>
+          <w:sz w:val="20"/>
+          <w:szCs w:val="20"/>
+        </w:rPr>
+        <w:t xml:space="preserve"> Player, </w:t>
+      </w:r>
+      <w:r>
+        <w:rPr>
+          <w:b/>
+          <w:bCs/>
+          <w:sz w:val="20"/>
+          <w:szCs w:val="20"/>
+        </w:rPr>
+        <w:t xml:space="preserve">I want </w:t>
+      </w:r>
+      <w:r>
+        <w:rPr>
+          <w:bCs/>
+          <w:sz w:val="20"/>
+          <w:szCs w:val="20"/>
+        </w:rPr>
+        <w:t xml:space="preserve">to answer a question </w:t>
+      </w:r>
+      <w:r>
+        <w:rPr>
+          <w:b/>
+          <w:bCs/>
+          <w:sz w:val="20"/>
+          <w:szCs w:val="20"/>
+        </w:rPr>
+        <w:t>so that</w:t>
+      </w:r>
+      <w:r>
+        <w:rPr>
+          <w:bCs/>
+          <w:sz w:val="20"/>
+          <w:szCs w:val="20"/>
+        </w:rPr>
+        <w:t xml:space="preserve"> I can stay on my current spot on the board.</w:t>
+      </w:r>
+    </w:p>
+    <w:p>
+      <w:pPr>
+        <w:pStyle w:val="ListParagraph"/>
+        <w:bidi w:val="0"/>
+        <w:spacing w:before="120" w:after="120" w:line="480" w:lineRule="auto"/>
+        <w:ind w:left="360"/>
+        <w:rPr>
+          <w:bCs/>
+          <w:sz w:val="20"/>
+          <w:szCs w:val="20"/>
+        </w:rPr>
+      </w:pPr>
+      <w:r>
+        <w:rPr>
+          <w:bCs/>
+          <w:sz w:val="20"/>
+          <w:szCs w:val="20"/>
+        </w:rPr>
+        <w:t>•</w:t>
+      </w:r>
+      <w:r>
+        <w:rPr>
+          <w:bCs/>
+          <w:sz w:val="20"/>
+          <w:szCs w:val="20"/>
+        </w:rPr>
+        <w:tab/>
+      </w:r>
+      <w:r>
+        <w:rPr>
+          <w:b/>
+          <w:bCs/>
+          <w:sz w:val="20"/>
+          <w:szCs w:val="20"/>
+        </w:rPr>
+        <w:t>As a</w:t>
+      </w:r>
+      <w:r>
+        <w:rPr>
+          <w:bCs/>
+          <w:sz w:val="20"/>
+          <w:szCs w:val="20"/>
+        </w:rPr>
+        <w:t xml:space="preserve"> Player, </w:t>
+      </w:r>
+      <w:r>
+        <w:rPr>
+          <w:b/>
+          <w:bCs/>
+          <w:sz w:val="20"/>
+          <w:szCs w:val="20"/>
+        </w:rPr>
+        <w:t>I want</w:t>
+      </w:r>
+      <w:r>
+        <w:rPr>
+          <w:bCs/>
+          <w:sz w:val="20"/>
+          <w:szCs w:val="20"/>
+        </w:rPr>
+        <w:t xml:space="preserve"> to reach the end of the board </w:t>
+      </w:r>
+      <w:r>
+        <w:rPr>
+          <w:b/>
+          <w:bCs/>
+          <w:sz w:val="20"/>
+          <w:szCs w:val="20"/>
+        </w:rPr>
+        <w:t>so that</w:t>
+      </w:r>
+      <w:r>
+        <w:rPr>
+          <w:bCs/>
+          <w:sz w:val="20"/>
+          <w:szCs w:val="20"/>
+        </w:rPr>
+        <w:t xml:space="preserve"> I can win the game.</w:t>
+      </w:r>
+    </w:p>
+    <w:p>
+      <w:pPr>
+        <w:pStyle w:val="ListParagraph"/>
+        <w:bidi w:val="0"/>
+        <w:spacing w:before="120" w:after="120" w:line="480" w:lineRule="auto"/>
+        <w:ind w:left="360"/>
+        <w:rPr>
+          <w:bCs/>
+          <w:sz w:val="20"/>
+          <w:szCs w:val="20"/>
+        </w:rPr>
+      </w:pPr>
+      <w:r>
+        <w:rPr>
+          <w:bCs/>
+          <w:sz w:val="20"/>
+          <w:szCs w:val="20"/>
+        </w:rPr>
+        <w:t>•</w:t>
+      </w:r>
+      <w:r>
+        <w:rPr>
+          <w:bCs/>
+          <w:sz w:val="20"/>
+          <w:szCs w:val="20"/>
+        </w:rPr>
+        <w:tab/>
+      </w:r>
+      <w:r>
+        <w:rPr>
+          <w:b/>
+          <w:bCs/>
+          <w:sz w:val="20"/>
+          <w:szCs w:val="20"/>
+        </w:rPr>
+        <w:t>As a</w:t>
+      </w:r>
+      <w:r>
+        <w:rPr>
+          <w:bCs/>
+          <w:sz w:val="20"/>
+          <w:szCs w:val="20"/>
+        </w:rPr>
+        <w:t xml:space="preserve"> Player, </w:t>
+      </w:r>
+      <w:r>
+        <w:rPr>
+          <w:b/>
+          <w:bCs/>
+          <w:sz w:val="20"/>
+          <w:szCs w:val="20"/>
+        </w:rPr>
+        <w:t>I want</w:t>
+      </w:r>
+      <w:r>
+        <w:rPr>
+          <w:bCs/>
+          <w:sz w:val="20"/>
+          <w:szCs w:val="20"/>
+        </w:rPr>
+        <w:t xml:space="preserve"> to have a Stats Button </w:t>
+      </w:r>
+      <w:r>
+        <w:rPr>
+          <w:b/>
+          <w:bCs/>
+          <w:sz w:val="20"/>
+          <w:szCs w:val="20"/>
+        </w:rPr>
+        <w:t xml:space="preserve">so that </w:t>
+      </w:r>
+      <w:r>
+        <w:rPr>
+          <w:bCs/>
+          <w:sz w:val="20"/>
+          <w:szCs w:val="20"/>
+        </w:rPr>
+        <w:t>I can access the Stats database.</w:t>
+      </w:r>
+    </w:p>
+    <w:p>
+      <w:pPr>
+        <w:pStyle w:val="ListParagraph"/>
+        <w:bidi w:val="0"/>
+        <w:spacing w:before="120" w:after="120" w:line="480" w:lineRule="auto"/>
+        <w:ind w:left="360"/>
+        <w:rPr>
+          <w:bCs/>
+          <w:sz w:val="20"/>
+          <w:szCs w:val="20"/>
+        </w:rPr>
+      </w:pPr>
+      <w:r>
+        <w:rPr>
+          <w:bCs/>
+          <w:sz w:val="20"/>
+          <w:szCs w:val="20"/>
+        </w:rPr>
+        <w:t>•</w:t>
+      </w:r>
+      <w:r>
+        <w:rPr>
+          <w:bCs/>
+          <w:sz w:val="20"/>
+          <w:szCs w:val="20"/>
+        </w:rPr>
+        <w:tab/>
+      </w:r>
+      <w:r>
+        <w:rPr>
+          <w:b/>
+          <w:bCs/>
+          <w:sz w:val="20"/>
+          <w:szCs w:val="20"/>
+        </w:rPr>
+        <w:t>As a</w:t>
+      </w:r>
+      <w:r>
+        <w:rPr>
+          <w:bCs/>
+          <w:sz w:val="20"/>
+          <w:szCs w:val="20"/>
+        </w:rPr>
+        <w:t xml:space="preserve"> Player, </w:t>
+      </w:r>
+      <w:r>
+        <w:rPr>
+          <w:b/>
+          <w:bCs/>
+          <w:sz w:val="20"/>
+          <w:szCs w:val="20"/>
+        </w:rPr>
+        <w:t>I want</w:t>
+      </w:r>
+      <w:r>
+        <w:rPr>
+          <w:bCs/>
+          <w:sz w:val="20"/>
+          <w:szCs w:val="20"/>
+        </w:rPr>
+        <w:t xml:space="preserve"> to have my score recorded </w:t>
+      </w:r>
+      <w:r>
+        <w:rPr>
+          <w:b/>
+          <w:bCs/>
+          <w:sz w:val="20"/>
+          <w:szCs w:val="20"/>
+        </w:rPr>
+        <w:t>so that</w:t>
+      </w:r>
+      <w:r>
+        <w:rPr>
+          <w:bCs/>
+          <w:sz w:val="20"/>
+          <w:szCs w:val="20"/>
+        </w:rPr>
+        <w:t xml:space="preserve"> I can view my score.</w:t>
+      </w:r>
+    </w:p>
+    <w:p>
+      <w:pPr>
+        <w:pStyle w:val="ListParagraph"/>
+        <w:bidi w:val="0"/>
+        <w:spacing w:before="120" w:after="120" w:line="480" w:lineRule="auto"/>
+        <w:ind w:left="360"/>
+        <w:rPr>
+          <w:bCs/>
+          <w:sz w:val="20"/>
+          <w:szCs w:val="20"/>
+        </w:rPr>
+      </w:pPr>
+      <w:r>
+        <w:rPr>
+          <w:bCs/>
+          <w:sz w:val="20"/>
+          <w:szCs w:val="20"/>
+        </w:rPr>
+        <w:t>•</w:t>
+      </w:r>
+      <w:r>
+        <w:rPr>
+          <w:bCs/>
+          <w:sz w:val="20"/>
+          <w:szCs w:val="20"/>
+        </w:rPr>
+        <w:tab/>
+      </w:r>
+      <w:r>
+        <w:rPr>
+          <w:b/>
+          <w:bCs/>
+          <w:sz w:val="20"/>
+          <w:szCs w:val="20"/>
+        </w:rPr>
+        <w:t>As a</w:t>
+      </w:r>
+      <w:r>
+        <w:rPr>
+          <w:bCs/>
+          <w:sz w:val="20"/>
+          <w:szCs w:val="20"/>
+        </w:rPr>
+        <w:t xml:space="preserve"> Player, </w:t>
+      </w:r>
+      <w:r>
+        <w:rPr>
+          <w:b/>
+          <w:bCs/>
+          <w:sz w:val="20"/>
+          <w:szCs w:val="20"/>
+        </w:rPr>
+        <w:t>I want</w:t>
+      </w:r>
+      <w:r>
+        <w:rPr>
+          <w:bCs/>
+          <w:sz w:val="20"/>
+          <w:szCs w:val="20"/>
+        </w:rPr>
+        <w:t xml:space="preserve"> to receive a bonus for answering 3 questions correctly </w:t>
+      </w:r>
+      <w:r>
+        <w:rPr>
+          <w:b/>
+          <w:bCs/>
+          <w:sz w:val="20"/>
+          <w:szCs w:val="20"/>
+        </w:rPr>
+        <w:t>so that</w:t>
+      </w:r>
+      <w:r>
+        <w:rPr>
+          <w:bCs/>
+          <w:sz w:val="20"/>
+          <w:szCs w:val="20"/>
+        </w:rPr>
+        <w:t xml:space="preserve"> I can move 2 spaces forward on the board.</w:t>
+      </w:r>
+    </w:p>
+    <w:p>
+      <w:pPr>
+        <w:pStyle w:val="ListParagraph"/>
+        <w:bidi w:val="0"/>
+        <w:spacing w:before="120" w:after="120" w:line="480" w:lineRule="auto"/>
+        <w:ind w:left="360"/>
+        <w:rPr>
+          <w:bCs/>
+          <w:sz w:val="20"/>
+          <w:szCs w:val="20"/>
+        </w:rPr>
+      </w:pPr>
+      <w:r>
+        <w:rPr>
+          <w:bCs/>
+          <w:sz w:val="20"/>
+          <w:szCs w:val="20"/>
+        </w:rPr>
+        <w:t>•</w:t>
+      </w:r>
+      <w:r>
+        <w:rPr>
+          <w:bCs/>
+          <w:sz w:val="20"/>
+          <w:szCs w:val="20"/>
+        </w:rPr>
+        <w:tab/>
+      </w:r>
+      <w:r>
+        <w:rPr>
+          <w:b/>
+          <w:bCs/>
+          <w:sz w:val="20"/>
+          <w:szCs w:val="20"/>
+        </w:rPr>
+        <w:t>As a</w:t>
+      </w:r>
+      <w:r>
+        <w:rPr>
+          <w:bCs/>
+          <w:sz w:val="20"/>
+          <w:szCs w:val="20"/>
+        </w:rPr>
+        <w:t xml:space="preserve"> Player, </w:t>
+      </w:r>
+      <w:r>
+        <w:rPr>
+          <w:b/>
+          <w:bCs/>
+          <w:sz w:val="20"/>
+          <w:szCs w:val="20"/>
+        </w:rPr>
+        <w:t>I want</w:t>
+      </w:r>
+      <w:r>
+        <w:rPr>
+          <w:bCs/>
+          <w:sz w:val="20"/>
+          <w:szCs w:val="20"/>
+        </w:rPr>
+        <w:t xml:space="preserve"> to answer 3 questions incorrectly </w:t>
+      </w:r>
+      <w:r>
+        <w:rPr>
+          <w:b/>
+          <w:bCs/>
+          <w:sz w:val="20"/>
+          <w:szCs w:val="20"/>
+        </w:rPr>
+        <w:t xml:space="preserve">so that </w:t>
+      </w:r>
+      <w:r>
+        <w:rPr>
+          <w:bCs/>
+          <w:sz w:val="20"/>
+          <w:szCs w:val="20"/>
+        </w:rPr>
+        <w:t>I can move 2 spaces backward on the board.</w:t>
+      </w:r>
+    </w:p>
+    <w:p>
+      <w:pPr>
+        <w:pStyle w:val="ListParagraph"/>
+        <w:bidi w:val="0"/>
+        <w:spacing w:before="120" w:after="120" w:line="480" w:lineRule="auto"/>
+        <w:ind w:left="360"/>
+        <w:rPr>
+          <w:bCs/>
+          <w:sz w:val="20"/>
+          <w:szCs w:val="20"/>
+        </w:rPr>
+      </w:pPr>
+      <w:r>
+        <w:rPr>
+          <w:bCs/>
+          <w:sz w:val="20"/>
+          <w:szCs w:val="20"/>
+        </w:rPr>
+        <w:t>•</w:t>
+      </w:r>
+      <w:r>
+        <w:rPr>
+          <w:bCs/>
+          <w:sz w:val="20"/>
+          <w:szCs w:val="20"/>
+        </w:rPr>
+        <w:tab/>
+      </w:r>
+      <w:r>
+        <w:rPr>
+          <w:b/>
+          <w:bCs/>
+          <w:sz w:val="20"/>
+          <w:szCs w:val="20"/>
+        </w:rPr>
+        <w:t>As a</w:t>
+      </w:r>
+      <w:r>
+        <w:rPr>
+          <w:bCs/>
+          <w:sz w:val="20"/>
+          <w:szCs w:val="20"/>
+        </w:rPr>
+        <w:t xml:space="preserve"> Player, </w:t>
+      </w:r>
+      <w:r>
+        <w:rPr>
+          <w:b/>
+          <w:bCs/>
+          <w:sz w:val="20"/>
+          <w:szCs w:val="20"/>
+        </w:rPr>
+        <w:t>I want</w:t>
+      </w:r>
+      <w:r>
+        <w:rPr>
+          <w:bCs/>
+          <w:sz w:val="20"/>
+          <w:szCs w:val="20"/>
+        </w:rPr>
+        <w:t xml:space="preserve"> to answer a question incorrectly </w:t>
+      </w:r>
+      <w:r>
+        <w:rPr>
+          <w:b/>
+          <w:bCs/>
+          <w:sz w:val="20"/>
+          <w:szCs w:val="20"/>
+        </w:rPr>
+        <w:t>so that</w:t>
+      </w:r>
+      <w:r>
+        <w:rPr>
+          <w:bCs/>
+          <w:sz w:val="20"/>
+          <w:szCs w:val="20"/>
+        </w:rPr>
+        <w:t xml:space="preserve"> I can move 1 space backward on the board.</w:t>
+      </w:r>
+    </w:p>
+    <w:p>
+      <w:pPr>
+        <w:pStyle w:val="ListParagraph"/>
+        <w:bidi w:val="0"/>
+        <w:spacing w:before="120" w:after="120" w:line="480" w:lineRule="auto"/>
+        <w:ind w:left="360"/>
+        <w:rPr>
+          <w:bCs/>
+          <w:sz w:val="20"/>
+          <w:szCs w:val="20"/>
+        </w:rPr>
+      </w:pPr>
+      <w:r>
+        <w:rPr>
+          <w:bCs/>
+          <w:sz w:val="20"/>
+          <w:szCs w:val="20"/>
+        </w:rPr>
+        <w:t>•</w:t>
+      </w:r>
+      <w:r>
+        <w:rPr>
+          <w:bCs/>
+          <w:sz w:val="20"/>
+          <w:szCs w:val="20"/>
+        </w:rPr>
+        <w:tab/>
+      </w:r>
+      <w:r>
+        <w:rPr>
+          <w:b/>
+          <w:bCs/>
+          <w:sz w:val="20"/>
+          <w:szCs w:val="20"/>
+        </w:rPr>
+        <w:t>As a</w:t>
+      </w:r>
+      <w:r>
+        <w:rPr>
+          <w:bCs/>
+          <w:sz w:val="20"/>
+          <w:szCs w:val="20"/>
+        </w:rPr>
+        <w:t xml:space="preserve"> Player, </w:t>
+      </w:r>
+      <w:r>
+        <w:rPr>
+          <w:b/>
+          <w:bCs/>
+          <w:sz w:val="20"/>
+          <w:szCs w:val="20"/>
+        </w:rPr>
+        <w:t>I want</w:t>
+      </w:r>
+      <w:r>
+        <w:rPr>
+          <w:bCs/>
+          <w:sz w:val="20"/>
+          <w:szCs w:val="20"/>
+        </w:rPr>
+        <w:t xml:space="preserve"> to have an avatar </w:t>
+      </w:r>
+      <w:r>
+        <w:rPr>
+          <w:b/>
+          <w:bCs/>
+          <w:sz w:val="20"/>
+          <w:szCs w:val="20"/>
+        </w:rPr>
+        <w:t>so that</w:t>
+      </w:r>
+      <w:r>
+        <w:rPr>
+          <w:bCs/>
+          <w:sz w:val="20"/>
+          <w:szCs w:val="20"/>
+        </w:rPr>
+        <w:t xml:space="preserve"> I can distinguish myself from other players.</w:t>
+      </w:r>
+    </w:p>
+    <w:p>
+      <w:pPr>
+        <w:pStyle w:val="ListParagraph"/>
+        <w:bidi w:val="0"/>
+        <w:spacing w:before="120" w:after="120" w:line="480" w:lineRule="auto"/>
+        <w:ind w:left="360"/>
+        <w:rPr>
+          <w:bCs/>
+          <w:sz w:val="20"/>
+          <w:szCs w:val="20"/>
+        </w:rPr>
+      </w:pPr>
+      <w:r>
+        <w:rPr>
+          <w:bCs/>
+          <w:sz w:val="20"/>
+          <w:szCs w:val="20"/>
+        </w:rPr>
+        <w:t>•</w:t>
+      </w:r>
+      <w:r>
+        <w:rPr>
+          <w:bCs/>
+          <w:sz w:val="20"/>
+          <w:szCs w:val="20"/>
+        </w:rPr>
+        <w:tab/>
+      </w:r>
+      <w:r>
+        <w:rPr>
+          <w:b/>
+          <w:bCs/>
+          <w:sz w:val="20"/>
+          <w:szCs w:val="20"/>
+        </w:rPr>
+        <w:t>As a</w:t>
+      </w:r>
+      <w:r>
+        <w:rPr>
+          <w:bCs/>
+          <w:sz w:val="20"/>
+          <w:szCs w:val="20"/>
+        </w:rPr>
+        <w:t xml:space="preserve"> Player, </w:t>
+      </w:r>
+      <w:r>
+        <w:rPr>
+          <w:b/>
+          <w:bCs/>
+          <w:sz w:val="20"/>
+          <w:szCs w:val="20"/>
+        </w:rPr>
+        <w:t>I want</w:t>
+      </w:r>
+      <w:r>
+        <w:rPr>
+          <w:bCs/>
+          <w:sz w:val="20"/>
+          <w:szCs w:val="20"/>
+        </w:rPr>
+        <w:t xml:space="preserve"> to choose the board </w:t>
+      </w:r>
+      <w:r>
+        <w:rPr>
+          <w:b/>
+          <w:bCs/>
+          <w:sz w:val="20"/>
+          <w:szCs w:val="20"/>
+        </w:rPr>
+        <w:t>so that</w:t>
+      </w:r>
+      <w:r>
+        <w:rPr>
+          <w:bCs/>
+          <w:sz w:val="20"/>
+          <w:szCs w:val="20"/>
+        </w:rPr>
+        <w:t xml:space="preserve"> I have a variety of board to play on.</w:t>
+      </w:r>
+    </w:p>
+    <w:p>
+      <w:pPr>
+        <w:pStyle w:val="ListParagraph"/>
+        <w:bidi w:val="0"/>
+        <w:spacing w:before="120" w:after="120" w:line="480" w:lineRule="auto"/>
+        <w:ind w:left="360"/>
+        <w:rPr>
+          <w:bCs/>
+          <w:sz w:val="20"/>
+          <w:szCs w:val="20"/>
+        </w:rPr>
+      </w:pPr>
+      <w:r>
+        <w:rPr>
+          <w:bCs/>
+          <w:sz w:val="20"/>
+          <w:szCs w:val="20"/>
+        </w:rPr>
+        <w:t>•</w:t>
+      </w:r>
+      <w:r>
+        <w:rPr>
+          <w:bCs/>
+          <w:sz w:val="20"/>
+          <w:szCs w:val="20"/>
+        </w:rPr>
+        <w:tab/>
+      </w:r>
+      <w:r>
+        <w:rPr>
+          <w:b/>
+          <w:bCs/>
+          <w:sz w:val="20"/>
+          <w:szCs w:val="20"/>
+        </w:rPr>
+        <w:t>As a</w:t>
+      </w:r>
+      <w:r>
+        <w:rPr>
+          <w:bCs/>
+          <w:sz w:val="20"/>
+          <w:szCs w:val="20"/>
+        </w:rPr>
+        <w:t xml:space="preserve"> Player, </w:t>
+      </w:r>
+      <w:r>
+        <w:rPr>
+          <w:b/>
+          <w:bCs/>
+          <w:sz w:val="20"/>
+          <w:szCs w:val="20"/>
+        </w:rPr>
+        <w:t>I want</w:t>
+      </w:r>
+      <w:r>
+        <w:rPr>
+          <w:bCs/>
+          <w:sz w:val="20"/>
+          <w:szCs w:val="20"/>
+        </w:rPr>
+        <w:t xml:space="preserve"> to have an Exit button </w:t>
+      </w:r>
+      <w:r>
+        <w:rPr>
+          <w:b/>
+          <w:bCs/>
+          <w:sz w:val="20"/>
+          <w:szCs w:val="20"/>
+        </w:rPr>
+        <w:t>so that</w:t>
+      </w:r>
+      <w:r>
+        <w:rPr>
+          <w:bCs/>
+          <w:sz w:val="20"/>
+          <w:szCs w:val="20"/>
+        </w:rPr>
+        <w:t xml:space="preserve"> I can leave the game when I want.</w:t>
+      </w:r>
+    </w:p>
+    <w:p>
+      <w:pPr>
+        <w:pStyle w:val="ListParagraph"/>
+        <w:bidi w:val="0"/>
+        <w:spacing w:before="120" w:after="120" w:line="480" w:lineRule="auto"/>
+        <w:ind w:left="360"/>
+        <w:rPr>
+          <w:bCs/>
+          <w:sz w:val="20"/>
+          <w:szCs w:val="20"/>
+        </w:rPr>
+      </w:pPr>
+      <w:r>
+        <w:rPr>
+          <w:bCs/>
+          <w:sz w:val="20"/>
+          <w:szCs w:val="20"/>
+        </w:rPr>
+        <w:t>•</w:t>
+      </w:r>
+      <w:r>
+        <w:rPr>
+          <w:bCs/>
+          <w:sz w:val="20"/>
+          <w:szCs w:val="20"/>
+        </w:rPr>
+        <w:tab/>
+      </w:r>
+      <w:r>
+        <w:rPr>
+          <w:b/>
+          <w:bCs/>
+          <w:sz w:val="20"/>
+          <w:szCs w:val="20"/>
+        </w:rPr>
+        <w:t>As a</w:t>
+      </w:r>
+      <w:r>
+        <w:rPr>
+          <w:bCs/>
+          <w:sz w:val="20"/>
+          <w:szCs w:val="20"/>
+        </w:rPr>
+        <w:t xml:space="preserve"> Player, </w:t>
+      </w:r>
+      <w:r>
+        <w:rPr>
+          <w:b/>
+          <w:bCs/>
+          <w:sz w:val="20"/>
+          <w:szCs w:val="20"/>
+        </w:rPr>
+        <w:t>I want</w:t>
+      </w:r>
+      <w:r>
+        <w:rPr>
+          <w:bCs/>
+          <w:sz w:val="20"/>
+          <w:szCs w:val="20"/>
+        </w:rPr>
+        <w:t xml:space="preserve"> to have Audio </w:t>
+      </w:r>
+      <w:r>
+        <w:rPr>
+          <w:b/>
+          <w:bCs/>
+          <w:sz w:val="20"/>
+          <w:szCs w:val="20"/>
+        </w:rPr>
+        <w:t>so that</w:t>
+      </w:r>
+      <w:r>
+        <w:rPr>
+          <w:bCs/>
+          <w:sz w:val="20"/>
+          <w:szCs w:val="20"/>
+        </w:rPr>
+        <w:t xml:space="preserve"> I can listen to music as I play my game.</w:t>
+      </w:r>
+    </w:p>
+    <w:p>
+      <w:pPr>
+        <w:pStyle w:val="ListParagraph"/>
+        <w:bidi w:val="0"/>
+        <w:spacing w:before="120" w:after="120" w:line="480" w:lineRule="auto"/>
+        <w:ind w:left="360"/>
+        <w:rPr>
+          <w:bCs/>
+          <w:sz w:val="20"/>
+          <w:szCs w:val="20"/>
+        </w:rPr>
+      </w:pPr>
+      <w:r>
+        <w:rPr>
+          <w:bCs/>
+          <w:sz w:val="20"/>
+          <w:szCs w:val="20"/>
+        </w:rPr>
+        <w:t>•</w:t>
+      </w:r>
+      <w:r>
+        <w:rPr>
+          <w:bCs/>
+          <w:sz w:val="20"/>
+          <w:szCs w:val="20"/>
+        </w:rPr>
+        <w:tab/>
+      </w:r>
+      <w:r>
+        <w:rPr>
+          <w:b/>
+          <w:bCs/>
+          <w:sz w:val="20"/>
+          <w:szCs w:val="20"/>
+        </w:rPr>
+        <w:t>As a</w:t>
+      </w:r>
+      <w:r>
+        <w:rPr>
+          <w:bCs/>
+          <w:sz w:val="20"/>
+          <w:szCs w:val="20"/>
+        </w:rPr>
+        <w:t xml:space="preserve"> Player, </w:t>
+      </w:r>
+      <w:r>
+        <w:rPr>
+          <w:b/>
+          <w:bCs/>
+          <w:sz w:val="20"/>
+          <w:szCs w:val="20"/>
+        </w:rPr>
+        <w:t>I want</w:t>
+      </w:r>
+      <w:r>
+        <w:rPr>
+          <w:bCs/>
+          <w:sz w:val="20"/>
+          <w:szCs w:val="20"/>
+        </w:rPr>
+        <w:t xml:space="preserve"> to have a random path generator </w:t>
+      </w:r>
+      <w:r>
+        <w:rPr>
+          <w:b/>
+          <w:bCs/>
+          <w:sz w:val="20"/>
+          <w:szCs w:val="20"/>
+        </w:rPr>
+        <w:t>so that</w:t>
+      </w:r>
+      <w:r>
+        <w:rPr>
+          <w:bCs/>
+          <w:sz w:val="20"/>
+          <w:szCs w:val="20"/>
+        </w:rPr>
+        <w:t xml:space="preserve"> I have a different path each time I play.</w:t>
+      </w:r>
+    </w:p>
+    <w:p>
+      <w:pPr>
+        <w:pStyle w:val="ListParagraph"/>
+        <w:bidi w:val="0"/>
+        <w:spacing w:before="120" w:after="120" w:line="480" w:lineRule="auto"/>
+        <w:ind w:left="360"/>
+        <w:rPr>
+          <w:bCs/>
+          <w:sz w:val="20"/>
+          <w:szCs w:val="20"/>
+        </w:rPr>
+      </w:pPr>
+      <w:r>
+        <w:rPr>
+          <w:bCs/>
+          <w:sz w:val="20"/>
+          <w:szCs w:val="20"/>
+        </w:rPr>
+        <w:t>•</w:t>
+      </w:r>
+      <w:r>
+        <w:rPr>
+          <w:bCs/>
+          <w:sz w:val="20"/>
+          <w:szCs w:val="20"/>
+        </w:rPr>
+        <w:tab/>
+      </w:r>
+      <w:r>
+        <w:rPr>
+          <w:b/>
+          <w:bCs/>
+          <w:sz w:val="20"/>
+          <w:szCs w:val="20"/>
+        </w:rPr>
+        <w:t>As a</w:t>
+      </w:r>
+      <w:r>
+        <w:rPr>
+          <w:bCs/>
+          <w:sz w:val="20"/>
+          <w:szCs w:val="20"/>
+        </w:rPr>
+        <w:t xml:space="preserve"> Player, </w:t>
+      </w:r>
+      <w:r>
+        <w:rPr>
+          <w:b/>
+          <w:bCs/>
+          <w:sz w:val="20"/>
+          <w:szCs w:val="20"/>
+        </w:rPr>
+        <w:t xml:space="preserve">I want </w:t>
+      </w:r>
+      <w:r>
+        <w:rPr>
+          <w:bCs/>
+          <w:sz w:val="20"/>
+          <w:szCs w:val="20"/>
+        </w:rPr>
+        <w:t xml:space="preserve">to have Level Space Items </w:t>
+      </w:r>
+      <w:r>
+        <w:rPr>
+          <w:b/>
+          <w:bCs/>
+          <w:sz w:val="20"/>
+          <w:szCs w:val="20"/>
+        </w:rPr>
+        <w:t>so that</w:t>
+      </w:r>
+      <w:r>
+        <w:rPr>
+          <w:bCs/>
+          <w:sz w:val="20"/>
+          <w:szCs w:val="20"/>
+        </w:rPr>
+        <w:t xml:space="preserve"> I alter things in my level.</w:t>
+      </w:r>
+    </w:p>
+    <w:p>
+      <w:pPr>
+        <w:pStyle w:val="ListParagraph"/>
+        <w:bidi w:val="0"/>
+        <w:spacing w:before="120" w:after="120" w:line="480" w:lineRule="auto"/>
+        <w:ind w:left="360"/>
+        <w:rPr>
+          <w:bCs/>
+          <w:sz w:val="20"/>
+          <w:szCs w:val="20"/>
+        </w:rPr>
+      </w:pPr>
+      <w:r>
+        <w:rPr>
+          <w:bCs/>
+          <w:sz w:val="20"/>
+          <w:szCs w:val="20"/>
+        </w:rPr>
+        <w:t>•</w:t>
+      </w:r>
+      <w:r>
+        <w:rPr>
+          <w:bCs/>
+          <w:sz w:val="20"/>
+          <w:szCs w:val="20"/>
+        </w:rPr>
+        <w:tab/>
+      </w:r>
+      <w:r>
+        <w:rPr>
+          <w:b/>
+          <w:bCs/>
+          <w:sz w:val="20"/>
+          <w:szCs w:val="20"/>
+        </w:rPr>
+        <w:t>As a</w:t>
+      </w:r>
+      <w:r>
+        <w:rPr>
+          <w:bCs/>
+          <w:sz w:val="20"/>
+          <w:szCs w:val="20"/>
+        </w:rPr>
+        <w:t xml:space="preserve"> Player, </w:t>
+      </w:r>
+      <w:r>
+        <w:rPr>
+          <w:b/>
+          <w:bCs/>
+          <w:sz w:val="20"/>
+          <w:szCs w:val="20"/>
+        </w:rPr>
+        <w:t>I want</w:t>
+      </w:r>
+      <w:r>
+        <w:rPr>
+          <w:bCs/>
+          <w:sz w:val="20"/>
+          <w:szCs w:val="20"/>
+        </w:rPr>
+        <w:t xml:space="preserve"> to have a timer </w:t>
+      </w:r>
+      <w:r>
+        <w:rPr>
+          <w:b/>
+          <w:bCs/>
+          <w:sz w:val="20"/>
+          <w:szCs w:val="20"/>
+        </w:rPr>
+        <w:t>so that</w:t>
+      </w:r>
+      <w:r>
+        <w:rPr>
+          <w:bCs/>
+          <w:sz w:val="20"/>
+          <w:szCs w:val="20"/>
+        </w:rPr>
+        <w:t xml:space="preserve"> I can view the current time I have left in the game.</w:t>
+      </w:r>
+    </w:p>
+    <w:p>
+      <w:pPr>
+        <w:pStyle w:val="ListParagraph"/>
+        <w:bidi w:val="0"/>
+        <w:spacing w:before="120" w:after="120" w:line="480" w:lineRule="auto"/>
+        <w:ind w:left="360"/>
+        <w:rPr>
+          <w:bCs/>
+          <w:sz w:val="20"/>
+          <w:szCs w:val="20"/>
+        </w:rPr>
+      </w:pPr>
+      <w:r>
+        <w:rPr>
+          <w:bCs/>
+          <w:sz w:val="20"/>
+          <w:szCs w:val="20"/>
+        </w:rPr>
+        <w:t>•</w:t>
+      </w:r>
+      <w:r>
+        <w:rPr>
+          <w:bCs/>
+          <w:sz w:val="20"/>
+          <w:szCs w:val="20"/>
+        </w:rPr>
+        <w:tab/>
+      </w:r>
+      <w:r>
+        <w:rPr>
+          <w:b/>
+          <w:bCs/>
+          <w:sz w:val="20"/>
+          <w:szCs w:val="20"/>
+        </w:rPr>
+        <w:t>As a</w:t>
+      </w:r>
+      <w:r>
+        <w:rPr>
+          <w:bCs/>
+          <w:sz w:val="20"/>
+          <w:szCs w:val="20"/>
+        </w:rPr>
+        <w:t xml:space="preserve"> Player, </w:t>
+      </w:r>
+      <w:r>
+        <w:rPr>
+          <w:b/>
+          <w:bCs/>
+          <w:sz w:val="20"/>
+          <w:szCs w:val="20"/>
+        </w:rPr>
+        <w:t>I want</w:t>
+      </w:r>
+      <w:r>
+        <w:rPr>
+          <w:bCs/>
+          <w:sz w:val="20"/>
+          <w:szCs w:val="20"/>
+        </w:rPr>
+        <w:t xml:space="preserve"> to have an Icon EXE </w:t>
+      </w:r>
+      <w:r>
+        <w:rPr>
+          <w:b/>
+          <w:bCs/>
+          <w:sz w:val="20"/>
+          <w:szCs w:val="20"/>
+        </w:rPr>
+        <w:t>so that</w:t>
+      </w:r>
+      <w:r>
+        <w:rPr>
+          <w:bCs/>
+          <w:sz w:val="20"/>
+          <w:szCs w:val="20"/>
+        </w:rPr>
+        <w:t xml:space="preserve"> I see a distinguishable executable for my game.</w:t>
+      </w:r>
+    </w:p>
+    <w:p>
+      <w:pPr>
+        <w:pStyle w:val="ListParagraph"/>
+        <w:bidi w:val="0"/>
+        <w:spacing w:before="120" w:after="120" w:line="480" w:lineRule="auto"/>
+        <w:ind w:left="360"/>
+        <w:rPr>
+          <w:bCs/>
+          <w:sz w:val="20"/>
+          <w:szCs w:val="20"/>
+        </w:rPr>
+      </w:pPr>
+      <w:r>
+        <w:rPr>
+          <w:bCs/>
+          <w:sz w:val="20"/>
+          <w:szCs w:val="20"/>
+        </w:rPr>
+        <w:t>•</w:t>
+      </w:r>
+      <w:r>
+        <w:rPr>
+          <w:bCs/>
+          <w:sz w:val="20"/>
+          <w:szCs w:val="20"/>
+        </w:rPr>
+        <w:tab/>
+      </w:r>
+      <w:r>
+        <w:rPr>
+          <w:b/>
+          <w:bCs/>
+          <w:sz w:val="20"/>
+          <w:szCs w:val="20"/>
+        </w:rPr>
+        <w:t>As a</w:t>
+      </w:r>
+      <w:r>
+        <w:rPr>
+          <w:bCs/>
+          <w:sz w:val="20"/>
+          <w:szCs w:val="20"/>
+        </w:rPr>
+        <w:t xml:space="preserve"> Player, </w:t>
+      </w:r>
+      <w:r>
+        <w:rPr>
+          <w:b/>
+          <w:bCs/>
+          <w:sz w:val="20"/>
+          <w:szCs w:val="20"/>
+        </w:rPr>
+        <w:t>I want</w:t>
+      </w:r>
+      <w:r>
+        <w:rPr>
+          <w:bCs/>
+          <w:sz w:val="20"/>
+          <w:szCs w:val="20"/>
+        </w:rPr>
+        <w:t xml:space="preserve"> to have a local database </w:t>
+      </w:r>
+      <w:r>
+        <w:rPr>
+          <w:b/>
+          <w:bCs/>
+          <w:sz w:val="20"/>
+          <w:szCs w:val="20"/>
+        </w:rPr>
+        <w:t>so that</w:t>
+      </w:r>
+      <w:r>
+        <w:rPr>
+          <w:bCs/>
+          <w:sz w:val="20"/>
+          <w:szCs w:val="20"/>
+        </w:rPr>
+        <w:t xml:space="preserve"> I can keep track of my moves and score in-game.</w:t>
+      </w:r>
+    </w:p>
+    <w:p>
+      <w:pPr>
+        <w:pStyle w:val="ListParagraph"/>
+        <w:bidi w:val="0"/>
+        <w:spacing w:before="120" w:after="120" w:line="480" w:lineRule="auto"/>
+        <w:ind w:left="360"/>
+        <w:rPr>
+          <w:bCs/>
+          <w:sz w:val="20"/>
+          <w:szCs w:val="20"/>
+        </w:rPr>
+      </w:pPr>
+      <w:r>
+        <w:rPr>
+          <w:bCs/>
+          <w:sz w:val="20"/>
+          <w:szCs w:val="20"/>
+        </w:rPr>
+        <w:t>•</w:t>
+      </w:r>
+      <w:r>
+        <w:rPr>
+          <w:bCs/>
+          <w:sz w:val="20"/>
+          <w:szCs w:val="20"/>
+        </w:rPr>
+        <w:tab/>
+      </w:r>
+      <w:r>
+        <w:rPr>
+          <w:b/>
+          <w:bCs/>
+          <w:sz w:val="20"/>
+          <w:szCs w:val="20"/>
+        </w:rPr>
+        <w:t>As an</w:t>
+      </w:r>
+      <w:r>
+        <w:rPr>
+          <w:bCs/>
+          <w:sz w:val="20"/>
+          <w:szCs w:val="20"/>
+        </w:rPr>
+        <w:t xml:space="preserve"> Administrator, </w:t>
+      </w:r>
+      <w:r>
+        <w:rPr>
+          <w:b/>
+          <w:bCs/>
+          <w:sz w:val="20"/>
+          <w:szCs w:val="20"/>
+        </w:rPr>
+        <w:t>I want</w:t>
+      </w:r>
+      <w:r>
+        <w:rPr>
+          <w:bCs/>
+          <w:sz w:val="20"/>
+          <w:szCs w:val="20"/>
+        </w:rPr>
+        <w:t xml:space="preserve"> to reset the online score database </w:t>
+      </w:r>
+      <w:r>
+        <w:rPr>
+          <w:b/>
+          <w:bCs/>
+          <w:sz w:val="20"/>
+          <w:szCs w:val="20"/>
+        </w:rPr>
+        <w:t>so that</w:t>
+      </w:r>
+      <w:r>
+        <w:rPr>
+          <w:bCs/>
+          <w:sz w:val="20"/>
+          <w:szCs w:val="20"/>
+        </w:rPr>
+        <w:t xml:space="preserve"> I can put the score database in its original state.</w:t>
+      </w:r>
+    </w:p>
+    <w:p>
+      <w:pPr>
+        <w:pStyle w:val="ListParagraph"/>
+        <w:bidi w:val="0"/>
+        <w:spacing w:before="120" w:after="120" w:line="480" w:lineRule="auto"/>
+        <w:ind w:left="360"/>
+        <w:rPr>
+          <w:bCs/>
+          <w:sz w:val="20"/>
+          <w:szCs w:val="20"/>
+        </w:rPr>
+      </w:pPr>
+      <w:r>
+        <w:rPr>
+          <w:bCs/>
+          <w:sz w:val="20"/>
+          <w:szCs w:val="20"/>
+        </w:rPr>
+        <w:t>•</w:t>
+      </w:r>
+      <w:r>
+        <w:rPr>
+          <w:bCs/>
+          <w:sz w:val="20"/>
+          <w:szCs w:val="20"/>
+        </w:rPr>
+        <w:tab/>
+      </w:r>
+      <w:r>
+        <w:rPr>
+          <w:b/>
+          <w:bCs/>
+          <w:sz w:val="20"/>
+          <w:szCs w:val="20"/>
+        </w:rPr>
+        <w:t>As an</w:t>
+      </w:r>
+      <w:r>
+        <w:rPr>
+          <w:bCs/>
+          <w:sz w:val="20"/>
+          <w:szCs w:val="20"/>
+        </w:rPr>
+        <w:t xml:space="preserve"> Administrator, </w:t>
+      </w:r>
+      <w:r>
+        <w:rPr>
+          <w:b/>
+          <w:bCs/>
+          <w:sz w:val="20"/>
+          <w:szCs w:val="20"/>
+        </w:rPr>
+        <w:t>I want</w:t>
+      </w:r>
+      <w:r>
+        <w:rPr>
+          <w:bCs/>
+          <w:sz w:val="20"/>
+          <w:szCs w:val="20"/>
+        </w:rPr>
+        <w:t xml:space="preserve"> to delete the online score database </w:t>
+      </w:r>
+      <w:r>
+        <w:rPr>
+          <w:b/>
+          <w:bCs/>
+          <w:sz w:val="20"/>
+          <w:szCs w:val="20"/>
+        </w:rPr>
+        <w:t>so that</w:t>
+      </w:r>
+      <w:r>
+        <w:rPr>
+          <w:bCs/>
+          <w:sz w:val="20"/>
+          <w:szCs w:val="20"/>
+        </w:rPr>
+        <w:t xml:space="preserve"> I can punish players who cheat.</w:t>
+      </w:r>
+    </w:p>
+    <w:p>
+      <w:pPr>
+        <w:bidi w:val="0"/>
+        <w:rPr>
+          <w:b/>
+          <w:bCs/>
+          <w:sz w:val="24"/>
+          <w:szCs w:val="24"/>
+        </w:rPr>
+      </w:pPr>
+      <w:r>
+        <w:rPr>
+          <w:b/>
+          <w:bCs/>
+          <w:sz w:val="24"/>
+          <w:szCs w:val="24"/>
+        </w:rPr>
+        <w:br w:type="page"/>
+      </w:r>
+    </w:p>
+    <w:p>
+      <w:pPr>
+        <w:pStyle w:val="ListParagraph"/>
+        <w:numPr>
+          <w:ilvl w:val="0"/>
+          <w:numId w:val="2"/>
+        </w:numPr>
+        <w:bidi w:val="0"/>
+        <w:spacing w:before="120" w:after="120" w:line="480" w:lineRule="auto"/>
+        <w:ind w:left="360"/>
+        <w:rPr>
+          <w:b/>
+          <w:bCs/>
+          <w:sz w:val="24"/>
+          <w:szCs w:val="24"/>
+        </w:rPr>
+      </w:pPr>
+      <w:bookmarkStart w:id="5" w:name="sec5"/>
+      <w:bookmarkEnd w:id="5"/>
       <w:r>
         <w:rPr>
           <w:b/>
@@ -3375,7 +3569,6 @@
       <w:r>
         <w:rPr>
           <w:noProof/>
-          <w:lang w:bidi="ar-SA"/>
         </w:rPr>
         <w:drawing>
           <wp:inline distT="0" distB="0" distL="0" distR="0" wp14:anchorId="18DD507B" wp14:editId="7B271C5F">
@@ -3440,6 +3633,8 @@
           <w:szCs w:val="24"/>
         </w:rPr>
       </w:pPr>
+      <w:bookmarkStart w:id="6" w:name="sec6"/>
+      <w:bookmarkEnd w:id="6"/>
       <w:r>
         <w:rPr>
           <w:b/>
@@ -3447,7 +3642,6 @@
           <w:noProof/>
           <w:sz w:val="24"/>
           <w:szCs w:val="24"/>
-          <w:lang w:bidi="ar-SA"/>
         </w:rPr>
         <w:lastRenderedPageBreak/>
         <mc:AlternateContent>
@@ -3522,7 +3716,7 @@
               </wp:anchor>
             </w:drawing>
           </mc:Choice>
-          <mc:Fallback xmlns:cx="http://schemas.microsoft.com/office/drawing/2014/chartex" xmlns:cx1="http://schemas.microsoft.com/office/drawing/2015/9/8/chartex" xmlns:w16se="http://schemas.microsoft.com/office/word/2015/wordml/symex">
+          <mc:Fallback>
             <w:pict>
               <v:shapetype id="_x0000_t202" coordsize="21600,21600" o:spt="202" path="m,l,21600r21600,l21600,xe">
                 <v:stroke joinstyle="miter"/>
@@ -3602,7 +3796,6 @@
       <w:r>
         <w:rPr>
           <w:noProof/>
-          <w:lang w:bidi="ar-SA"/>
         </w:rPr>
         <w:drawing>
           <wp:anchor distT="0" distB="0" distL="114300" distR="114300" simplePos="0" relativeHeight="251661312" behindDoc="0" locked="0" layoutInCell="1" allowOverlap="1" wp14:anchorId="7184CE6A" wp14:editId="0EEFB531">
@@ -3675,6 +3868,8 @@
           <w:szCs w:val="24"/>
         </w:rPr>
       </w:pPr>
+      <w:bookmarkStart w:id="7" w:name="sec7"/>
+      <w:bookmarkEnd w:id="7"/>
       <w:r>
         <w:rPr>
           <w:b/>
@@ -3682,7 +3877,6 @@
           <w:noProof/>
           <w:sz w:val="24"/>
           <w:szCs w:val="24"/>
-          <w:lang w:bidi="ar-SA"/>
         </w:rPr>
         <w:lastRenderedPageBreak/>
         <w:drawing>
@@ -3748,7 +3942,6 @@
           <w:noProof/>
           <w:sz w:val="24"/>
           <w:szCs w:val="24"/>
-          <w:lang w:bidi="ar-SA"/>
         </w:rPr>
         <mc:AlternateContent>
           <mc:Choice Requires="wps">
@@ -3828,7 +4021,7 @@
               </wp:anchor>
             </w:drawing>
           </mc:Choice>
-          <mc:Fallback xmlns:cx="http://schemas.microsoft.com/office/drawing/2014/chartex" xmlns:cx1="http://schemas.microsoft.com/office/drawing/2015/9/8/chartex" xmlns:w16se="http://schemas.microsoft.com/office/word/2015/wordml/symex">
+          <mc:Fallback>
             <w:pict>
               <v:shape w14:anchorId="6B2EDF87" id="_x0000_s1027" type="#_x0000_t202" style="position:absolute;left:0;text-align:left;margin-left:281.4pt;margin-top:0;width:185.9pt;height:110.6pt;z-index:251666432;visibility:visible;mso-wrap-style:square;mso-width-percent:400;mso-height-percent:200;mso-wrap-distance-left:9pt;mso-wrap-distance-top:3.6pt;mso-wrap-distance-right:9pt;mso-wrap-distance-bottom:3.6pt;mso-position-horizontal:absolute;mso-position-horizontal-relative:text;mso-position-vertical:absolute;mso-position-vertical-relative:text;mso-width-percent:400;mso-height-percent:200;mso-width-relative:margin;mso-height-relative:margin;v-text-anchor:top" o:gfxdata="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" filled="f" stroked="f">
                 <v:textbox style="mso-fit-shape-to-text:t">
@@ -3894,6 +4087,8 @@
           <w:szCs w:val="24"/>
         </w:rPr>
       </w:pPr>
+      <w:bookmarkStart w:id="8" w:name="sec8"/>
+      <w:bookmarkEnd w:id="8"/>
       <w:r>
         <w:rPr>
           <w:b/>
@@ -3929,7 +4124,8 @@
           <w:szCs w:val="24"/>
         </w:rPr>
       </w:pPr>
-      <w:proofErr w:type="spellStart"/>
+      <w:bookmarkStart w:id="9" w:name="sec9"/>
+      <w:bookmarkEnd w:id="9"/>
       <w:r>
         <w:rPr>
           <w:b/>
@@ -3938,9 +4134,17 @@
           <w:szCs w:val="24"/>
         </w:rPr>
         <w:lastRenderedPageBreak/>
-        <w:t>Gui</w:t>
-      </w:r>
-      <w:proofErr w:type="spellEnd"/>
+        <w:t>G</w:t>
+      </w:r>
+      <w:r>
+        <w:rPr>
+          <w:b/>
+          <w:bCs/>
+          <w:sz w:val="24"/>
+          <w:szCs w:val="24"/>
+        </w:rPr>
+        <w:t>UI</w:t>
+      </w:r>
       <w:r>
         <w:rPr>
           <w:b/>
@@ -3995,7 +4199,6 @@
       <w:r>
         <w:rPr>
           <w:noProof/>
-          <w:lang w:bidi="ar-SA"/>
         </w:rPr>
         <w:drawing>
           <wp:inline distT="0" distB="0" distL="0" distR="0">
@@ -4089,7 +4292,6 @@
           <w:noProof/>
           <w:sz w:val="24"/>
           <w:szCs w:val="24"/>
-          <w:lang w:bidi="ar-SA"/>
         </w:rPr>
         <w:drawing>
           <wp:inline distT="0" distB="0" distL="0" distR="0">
@@ -4169,8 +4371,8 @@
           <w:szCs w:val="24"/>
         </w:rPr>
       </w:pPr>
-      <w:bookmarkStart w:id="2" w:name="sec2"/>
-      <w:bookmarkEnd w:id="2"/>
+      <w:bookmarkStart w:id="10" w:name="sec10"/>
+      <w:bookmarkEnd w:id="10"/>
       <w:r>
         <w:rPr>
           <w:b/>
@@ -4208,6 +4410,8 @@
           <w:szCs w:val="24"/>
         </w:rPr>
       </w:pPr>
+      <w:bookmarkStart w:id="11" w:name="sec11"/>
+      <w:bookmarkEnd w:id="11"/>
       <w:r>
         <w:rPr>
           <w:b/>
@@ -4306,7 +4510,7 @@
 </file>
 
 <file path=word/endnotes.xml><?xml version="1.0" encoding="utf-8"?>
-<w:endnotes xmlns:wpc="http://schemas.microsoft.com/office/word/2010/wordprocessingCanvas" xmlns:mc="http://schemas.openxmlformats.org/markup-compatibility/2006" xmlns:o="urn:schemas-microsoft-com:office:office" xmlns:r="http://schemas.openxmlformats.org/officeDocument/2006/relationships" xmlns:m="http://schemas.openxmlformats.org/officeDocument/2006/math" xmlns:v="urn:schemas-microsoft-com:vml" xmlns:wp14="http://schemas.microsoft.com/office/word/2010/wordprocessingDrawing" xmlns:wp="http://schemas.openxmlformats.org/drawingml/2006/wordprocessingDrawing" xmlns:w10="urn:schemas-microsoft-com:office:word" xmlns:w="http://schemas.openxmlformats.org/wordprocessingml/2006/main" xmlns:w14="http://schemas.microsoft.com/office/word/2010/wordml" xmlns:w15="http://schemas.microsoft.com/office/word/2012/wordml" xmlns:wpg="http://schemas.microsoft.com/office/word/2010/wordprocessingGroup" xmlns:wpi="http://schemas.microsoft.com/office/word/2010/wordprocessingInk" xmlns:wne="http://schemas.microsoft.com/office/word/2006/wordml" xmlns:wps="http://schemas.microsoft.com/office/word/2010/wordprocessingShape" mc:Ignorable="w14 w15 wp14">
+<w:endnotes xmlns:wpc="http://schemas.microsoft.com/office/word/2010/wordprocessingCanvas" xmlns:cx="http://schemas.microsoft.com/office/drawing/2014/chartex" xmlns:cx1="http://schemas.microsoft.com/office/drawing/2015/9/8/chartex" xmlns:mc="http://schemas.openxmlformats.org/markup-compatibility/2006" xmlns:o="urn:schemas-microsoft-com:office:office" xmlns:r="http://schemas.openxmlformats.org/officeDocument/2006/relationships" xmlns:m="http://schemas.openxmlformats.org/officeDocument/2006/math" xmlns:v="urn:schemas-microsoft-com:vml" xmlns:wp14="http://schemas.microsoft.com/office/word/2010/wordprocessingDrawing" xmlns:wp="http://schemas.openxmlformats.org/drawingml/2006/wordprocessingDrawing" xmlns:w10="urn:schemas-microsoft-com:office:word" xmlns:w="http://schemas.openxmlformats.org/wordprocessingml/2006/main" xmlns:w14="http://schemas.microsoft.com/office/word/2010/wordml" xmlns:w15="http://schemas.microsoft.com/office/word/2012/wordml" xmlns:w16se="http://schemas.microsoft.com/office/word/2015/wordml/symex" xmlns:wpg="http://schemas.microsoft.com/office/word/2010/wordprocessingGroup" xmlns:wpi="http://schemas.microsoft.com/office/word/2010/wordprocessingInk" xmlns:wne="http://schemas.microsoft.com/office/word/2006/wordml" xmlns:wps="http://schemas.microsoft.com/office/word/2010/wordprocessingShape" mc:Ignorable="w14 w15 w16se wp14">
   <w:endnote w:type="separator" w:id="-1">
     <w:p>
       <w:pPr>
@@ -4331,7 +4535,7 @@
 </file>
 
 <file path=word/footnotes.xml><?xml version="1.0" encoding="utf-8"?>
-<w:footnotes xmlns:wpc="http://schemas.microsoft.com/office/word/2010/wordprocessingCanvas" xmlns:mc="http://schemas.openxmlformats.org/markup-compatibility/2006" xmlns:o="urn:schemas-microsoft-com:office:office" xmlns:r="http://schemas.openxmlformats.org/officeDocument/2006/relationships" xmlns:m="http://schemas.openxmlformats.org/officeDocument/2006/math" xmlns:v="urn:schemas-microsoft-com:vml" xmlns:wp14="http://schemas.microsoft.com/office/word/2010/wordprocessingDrawing" xmlns:wp="http://schemas.openxmlformats.org/drawingml/2006/wordprocessingDrawing" xmlns:w10="urn:schemas-microsoft-com:office:word" xmlns:w="http://schemas.openxmlformats.org/wordprocessingml/2006/main" xmlns:w14="http://schemas.microsoft.com/office/word/2010/wordml" xmlns:w15="http://schemas.microsoft.com/office/word/2012/wordml" xmlns:wpg="http://schemas.microsoft.com/office/word/2010/wordprocessingGroup" xmlns:wpi="http://schemas.microsoft.com/office/word/2010/wordprocessingInk" xmlns:wne="http://schemas.microsoft.com/office/word/2006/wordml" xmlns:wps="http://schemas.microsoft.com/office/word/2010/wordprocessingShape" mc:Ignorable="w14 w15 wp14">
+<w:footnotes xmlns:wpc="http://schemas.microsoft.com/office/word/2010/wordprocessingCanvas" xmlns:cx="http://schemas.microsoft.com/office/drawing/2014/chartex" xmlns:cx1="http://schemas.microsoft.com/office/drawing/2015/9/8/chartex" xmlns:mc="http://schemas.openxmlformats.org/markup-compatibility/2006" xmlns:o="urn:schemas-microsoft-com:office:office" xmlns:r="http://schemas.openxmlformats.org/officeDocument/2006/relationships" xmlns:m="http://schemas.openxmlformats.org/officeDocument/2006/math" xmlns:v="urn:schemas-microsoft-com:vml" xmlns:wp14="http://schemas.microsoft.com/office/word/2010/wordprocessingDrawing" xmlns:wp="http://schemas.openxmlformats.org/drawingml/2006/wordprocessingDrawing" xmlns:w10="urn:schemas-microsoft-com:office:word" xmlns:w="http://schemas.openxmlformats.org/wordprocessingml/2006/main" xmlns:w14="http://schemas.microsoft.com/office/word/2010/wordml" xmlns:w15="http://schemas.microsoft.com/office/word/2012/wordml" xmlns:w16se="http://schemas.microsoft.com/office/word/2015/wordml/symex" xmlns:wpg="http://schemas.microsoft.com/office/word/2010/wordprocessingGroup" xmlns:wpi="http://schemas.microsoft.com/office/word/2010/wordprocessingInk" xmlns:wne="http://schemas.microsoft.com/office/word/2006/wordml" xmlns:wps="http://schemas.microsoft.com/office/word/2010/wordprocessingShape" mc:Ignorable="w14 w15 w16se wp14">
   <w:footnote w:type="separator" w:id="-1">
     <w:p>
       <w:pPr>
@@ -4356,7 +4560,7 @@
 </file>
 
 <file path=word/header1.xml><?xml version="1.0" encoding="utf-8"?>
-<w:hdr xmlns:wpc="http://schemas.microsoft.com/office/word/2010/wordprocessingCanvas" xmlns:mc="http://schemas.openxmlformats.org/markup-compatibility/2006" xmlns:o="urn:schemas-microsoft-com:office:office" xmlns:r="http://schemas.openxmlformats.org/officeDocument/2006/relationships" xmlns:m="http://schemas.openxmlformats.org/officeDocument/2006/math" xmlns:v="urn:schemas-microsoft-com:vml" xmlns:wp14="http://schemas.microsoft.com/office/word/2010/wordprocessingDrawing" xmlns:wp="http://schemas.openxmlformats.org/drawingml/2006/wordprocessingDrawing" xmlns:w10="urn:schemas-microsoft-com:office:word" xmlns:w="http://schemas.openxmlformats.org/wordprocessingml/2006/main" xmlns:w14="http://schemas.microsoft.com/office/word/2010/wordml" xmlns:w15="http://schemas.microsoft.com/office/word/2012/wordml" xmlns:wpg="http://schemas.microsoft.com/office/word/2010/wordprocessingGroup" xmlns:wpi="http://schemas.microsoft.com/office/word/2010/wordprocessingInk" xmlns:wne="http://schemas.microsoft.com/office/word/2006/wordml" xmlns:wps="http://schemas.microsoft.com/office/word/2010/wordprocessingShape" mc:Ignorable="w14 w15 wp14">
+<w:hdr xmlns:wpc="http://schemas.microsoft.com/office/word/2010/wordprocessingCanvas" xmlns:cx="http://schemas.microsoft.com/office/drawing/2014/chartex" xmlns:cx1="http://schemas.microsoft.com/office/drawing/2015/9/8/chartex" xmlns:mc="http://schemas.openxmlformats.org/markup-compatibility/2006" xmlns:o="urn:schemas-microsoft-com:office:office" xmlns:r="http://schemas.openxmlformats.org/officeDocument/2006/relationships" xmlns:m="http://schemas.openxmlformats.org/officeDocument/2006/math" xmlns:v="urn:schemas-microsoft-com:vml" xmlns:wp14="http://schemas.microsoft.com/office/word/2010/wordprocessingDrawing" xmlns:wp="http://schemas.openxmlformats.org/drawingml/2006/wordprocessingDrawing" xmlns:w10="urn:schemas-microsoft-com:office:word" xmlns:w="http://schemas.openxmlformats.org/wordprocessingml/2006/main" xmlns:w14="http://schemas.microsoft.com/office/word/2010/wordml" xmlns:w15="http://schemas.microsoft.com/office/word/2012/wordml" xmlns:w16se="http://schemas.microsoft.com/office/word/2015/wordml/symex" xmlns:wpg="http://schemas.microsoft.com/office/word/2010/wordprocessingGroup" xmlns:wpi="http://schemas.microsoft.com/office/word/2010/wordprocessingInk" xmlns:wne="http://schemas.microsoft.com/office/word/2006/wordml" xmlns:wps="http://schemas.microsoft.com/office/word/2010/wordprocessingShape" mc:Ignorable="w14 w15 w16se wp14">
   <w:p>
     <w:pPr>
       <w:pStyle w:val="Header"/>
@@ -4375,7 +4579,6 @@
         <w:color w:val="7F7F7F" w:themeColor="text1" w:themeTint="80"/>
         <w:sz w:val="24"/>
         <w:szCs w:val="24"/>
-        <w:lang w:bidi="ar-SA"/>
       </w:rPr>
       <mc:AlternateContent>
         <mc:Choice Requires="wps">
@@ -4456,7 +4659,7 @@
                               <w:noProof/>
                               <w:color w:val="7F7F7F" w:themeColor="text1" w:themeTint="80"/>
                             </w:rPr>
-                            <w:t>4</w:t>
+                            <w:t>2</w:t>
                           </w:r>
                           <w:r>
                             <w:rPr>
@@ -4529,7 +4732,7 @@
                         <w:noProof/>
                         <w:color w:val="7F7F7F" w:themeColor="text1" w:themeTint="80"/>
                       </w:rPr>
-                      <w:t>4</w:t>
+                      <w:t>2</w:t>
                     </w:r>
                     <w:r>
                       <w:rPr>
@@ -4615,7 +4818,6 @@
         <w:color w:val="808080" w:themeColor="background1" w:themeShade="80"/>
         <w:sz w:val="24"/>
         <w:szCs w:val="24"/>
-        <w:lang w:bidi="ar-SA"/>
       </w:rPr>
       <mc:AlternateContent>
         <mc:Choice Requires="wps">
@@ -4681,7 +4883,7 @@
             </wp:anchor>
           </w:drawing>
         </mc:Choice>
-        <mc:Fallback xmlns:cx="http://schemas.microsoft.com/office/drawing/2014/chartex" xmlns:cx1="http://schemas.microsoft.com/office/drawing/2015/9/8/chartex" xmlns:w16se="http://schemas.microsoft.com/office/word/2015/wordml/symex">
+        <mc:Fallback>
           <w:pict>
             <v:line w14:anchorId="2712BFC0" id="Straight Connector 3" o:spid="_x0000_s1026" style="position:absolute;left:0;text-align:left;z-index:251659264;visibility:visible;mso-wrap-style:square;mso-width-percent:0;mso-height-percent:0;mso-wrap-distance-left:9pt;mso-wrap-distance-top:0;mso-wrap-distance-right:9pt;mso-wrap-distance-bottom:0;mso-position-horizontal:absolute;mso-position-horizontal-relative:margin;mso-position-vertical:absolute;mso-position-vertical-relative:text;mso-width-percent:0;mso-height-percent:0;mso-width-relative:margin;mso-height-relative:margin" from="-.6pt,12.55pt" to="460.2pt,12.55pt" o:gfxdata="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" strokecolor="gray [1629]" strokeweight="1.5pt">
               <v:stroke joinstyle="miter"/>
@@ -4701,7 +4903,7 @@
 </file>
 
 <file path=word/numbering.xml><?xml version="1.0" encoding="utf-8"?>
-<w:numbering xmlns:wpc="http://schemas.microsoft.com/office/word/2010/wordprocessingCanvas" xmlns:mc="http://schemas.openxmlformats.org/markup-compatibility/2006" xmlns:o="urn:schemas-microsoft-com:office:office" xmlns:r="http://schemas.openxmlformats.org/officeDocument/2006/relationships" xmlns:m="http://schemas.openxmlformats.org/officeDocument/2006/math" xmlns:v="urn:schemas-microsoft-com:vml" xmlns:wp14="http://schemas.microsoft.com/office/word/2010/wordprocessingDrawing" xmlns:wp="http://schemas.openxmlformats.org/drawingml/2006/wordprocessingDrawing" xmlns:w10="urn:schemas-microsoft-com:office:word" xmlns:w="http://schemas.openxmlformats.org/wordprocessingml/2006/main" xmlns:w14="http://schemas.microsoft.com/office/word/2010/wordml" xmlns:w15="http://schemas.microsoft.com/office/word/2012/wordml" xmlns:wpg="http://schemas.microsoft.com/office/word/2010/wordprocessingGroup" xmlns:wpi="http://schemas.microsoft.com/office/word/2010/wordprocessingInk" xmlns:wne="http://schemas.microsoft.com/office/word/2006/wordml" xmlns:wps="http://schemas.microsoft.com/office/word/2010/wordprocessingShape" mc:Ignorable="w14 w15 wp14">
+<w:numbering xmlns:wpc="http://schemas.microsoft.com/office/word/2010/wordprocessingCanvas" xmlns:cx="http://schemas.microsoft.com/office/drawing/2014/chartex" xmlns:cx1="http://schemas.microsoft.com/office/drawing/2015/9/8/chartex" xmlns:mc="http://schemas.openxmlformats.org/markup-compatibility/2006" xmlns:o="urn:schemas-microsoft-com:office:office" xmlns:r="http://schemas.openxmlformats.org/officeDocument/2006/relationships" xmlns:m="http://schemas.openxmlformats.org/officeDocument/2006/math" xmlns:v="urn:schemas-microsoft-com:vml" xmlns:wp14="http://schemas.microsoft.com/office/word/2010/wordprocessingDrawing" xmlns:wp="http://schemas.openxmlformats.org/drawingml/2006/wordprocessingDrawing" xmlns:w10="urn:schemas-microsoft-com:office:word" xmlns:w="http://schemas.openxmlformats.org/wordprocessingml/2006/main" xmlns:w14="http://schemas.microsoft.com/office/word/2010/wordml" xmlns:w15="http://schemas.microsoft.com/office/word/2012/wordml" xmlns:w16se="http://schemas.microsoft.com/office/word/2015/wordml/symex" xmlns:wpg="http://schemas.microsoft.com/office/word/2010/wordprocessingGroup" xmlns:wpi="http://schemas.microsoft.com/office/word/2010/wordprocessingInk" xmlns:wne="http://schemas.microsoft.com/office/word/2006/wordml" xmlns:wps="http://schemas.microsoft.com/office/word/2010/wordprocessingShape" mc:Ignorable="w14 w15 w16se wp14">
   <w:abstractNum w:abstractNumId="0" w15:restartNumberingAfterBreak="0">
     <w:nsid w:val="03B86511"/>
     <w:multiLevelType w:val="hybridMultilevel"/>
@@ -7824,7 +8026,7 @@
 </file>
 
 <file path=word/styles.xml><?xml version="1.0" encoding="utf-8"?>
-<w:styles xmlns:mc="http://schemas.openxmlformats.org/markup-compatibility/2006" xmlns:r="http://schemas.openxmlformats.org/officeDocument/2006/relationships" xmlns:w="http://schemas.openxmlformats.org/wordprocessingml/2006/main" xmlns:w14="http://schemas.microsoft.com/office/word/2010/wordml" xmlns:w15="http://schemas.microsoft.com/office/word/2012/wordml" mc:Ignorable="w14 w15">
+<w:styles xmlns:mc="http://schemas.openxmlformats.org/markup-compatibility/2006" xmlns:r="http://schemas.openxmlformats.org/officeDocument/2006/relationships" xmlns:w="http://schemas.openxmlformats.org/wordprocessingml/2006/main" xmlns:w14="http://schemas.microsoft.com/office/word/2010/wordml" xmlns:w15="http://schemas.microsoft.com/office/word/2012/wordml" xmlns:w16se="http://schemas.microsoft.com/office/word/2015/wordml/symex" mc:Ignorable="w14 w15 w16se">
   <w:docDefaults>
     <w:rPrDefault>
       <w:rPr>
@@ -8679,7 +8881,7 @@
 </file>
 
 <file path=customXml/itemProps1.xml><?xml version="1.0" encoding="utf-8"?>
-<ds:datastoreItem xmlns:ds="http://schemas.openxmlformats.org/officeDocument/2006/customXml" ds:itemID="{A1787AD9-F5C2-44C5-B881-4F2D2DB40941}">
+<ds:datastoreItem xmlns:ds="http://schemas.openxmlformats.org/officeDocument/2006/customXml" ds:itemID="{66170E9C-ACDE-4FE7-83BA-0D25C7BB45E6}">
   <ds:schemaRefs>
     <ds:schemaRef ds:uri="http://schemas.openxmlformats.org/officeDocument/2006/bibliography"/>
   </ds:schemaRefs>

</xml_diff>